<commit_message>
Komplette Neuaufsetzung der gesamten Architektur, sowohl auf Server- als auch auf Client-Seite.
Former-commit-id: 8e9142efc7c6b8c71ef7e896565bfb20b77a5a84
</commit_message>
<xml_diff>
--- a/documents/Netzwerkprotokoll.docx
+++ b/documents/Netzwerkprotokoll.docx
@@ -15,10 +15,10 @@
         <w:ind w:left="2268" w:hanging="2268"/>
       </w:pPr>
       <w:r>
-        <w:t>CONN</w:t>
-      </w:r>
-      <w:r>
-        <w:t>E</w:t>
+        <w:t>C</w:t>
+      </w:r>
+      <w:r>
+        <w:t>HANGENAME</w:t>
       </w:r>
       <w:r>
         <w:t xml:space="preserve"> &lt;username&gt;</w:t>
@@ -33,16 +33,13 @@
         <w:ind w:left="2268" w:hanging="2268"/>
       </w:pPr>
       <w:r>
-        <w:t>CO</w:t>
-      </w:r>
-      <w:r>
-        <w:t>N</w:t>
-      </w:r>
-      <w:r>
-        <w:t>OK</w:t>
-      </w:r>
-      <w:r>
-        <w:t xml:space="preserve"> &lt;username&gt;</w:t>
+        <w:t>CHANGEOK</w:t>
+      </w:r>
+      <w:r>
+        <w:t xml:space="preserve"> </w:t>
+      </w:r>
+      <w:r>
+        <w:t>&lt;username&gt;</w:t>
       </w:r>
       <w:r>
         <w:tab/>
@@ -57,6 +54,23 @@
         <w:ind w:left="2268" w:hanging="2268"/>
       </w:pPr>
       <w:r>
+        <w:t>CHANGENO</w:t>
+      </w:r>
+      <w:r>
+        <w:t xml:space="preserve"> </w:t>
+      </w:r>
+      <w:bookmarkStart w:id="0" w:name="_GoBack"/>
+      <w:bookmarkEnd w:id="0"/>
+      <w:r>
+        <w:tab/>
+        <w:t>Antwort des Servers, dass dieser Name schon vergeben ist.</w:t>
+      </w:r>
+    </w:p>
+    <w:p>
+      <w:pPr>
+        <w:ind w:left="2268" w:hanging="2268"/>
+      </w:pPr>
+      <w:r>
         <w:t>PING</w:t>
       </w:r>
       <w:r>
@@ -96,12 +110,22 @@
         <w:t>_</w:t>
       </w:r>
       <w:r>
-        <w:t xml:space="preserve"> &lt;message&gt;</w:t>
+        <w:t>|Sender|</w:t>
+      </w:r>
+      <w:r>
+        <w:t>Empfänger|</w:t>
+      </w:r>
+      <w:r>
+        <w:t>&lt;message&gt;</w:t>
       </w:r>
       <w:r>
         <w:tab/>
         <w:t>Client sendet eine Chatnachricht an Server.</w:t>
       </w:r>
+      <w:r>
+        <w:br/>
+        <w:t>Empfänger: Entweder Username oder ALL</w:t>
+      </w:r>
     </w:p>
     <w:p>
       <w:pPr>
@@ -184,18 +208,10 @@
       </w:r>
       <w:r>
         <w:tab/>
-      </w:r>
-      <w:r>
         <w:t>Server teilt dem C</w:t>
       </w:r>
       <w:r>
-        <w:t xml:space="preserve">lient mit, dass sein Zug (10 Sek.) </w:t>
-      </w:r>
-      <w:r>
-        <w:t>fertig ist</w:t>
-      </w:r>
-      <w:r>
-        <w:t>.</w:t>
+        <w:t>lient mit, dass sein Zug (10 Sek.) fertig ist.</w:t>
       </w:r>
       <w:r>
         <w:br/>
@@ -231,13 +247,7 @@
         <w:t>Client t</w:t>
       </w:r>
       <w:r>
-        <w:t xml:space="preserve">eilt dem Server mit, dass er eine Karte </w:t>
-      </w:r>
-      <w:r>
-        <w:t>wegschmeissen (throw away)</w:t>
-      </w:r>
-      <w:r>
-        <w:t xml:space="preserve"> will</w:t>
+        <w:t>eilt dem Server mit, dass er eine Karte wegschmeissen (throw away) will</w:t>
       </w:r>
     </w:p>
     <w:p>
@@ -250,10 +260,7 @@
     </w:p>
     <w:p>
       <w:r>
-        <w:t>Server und Clients erstellen ihre Verbindung (sockets). Dann erstellen sie je ein Handler-Objekt und übergeben ihm den Socket als Parameter. Ab dann verläuft a</w:t>
-      </w:r>
-      <w:r>
-        <w:t xml:space="preserve">lle Kommunikation via die beiden Handlers. </w:t>
+        <w:t xml:space="preserve">Server und Clients erstellen ihre Verbindung (sockets). Dann erstellen sie je ein Handler-Objekt und übergeben ihm den Socket als Parameter. Ab dann verläuft alle Kommunikation via die beiden Handlers. </w:t>
       </w:r>
     </w:p>
     <w:p>
@@ -296,8 +303,6 @@
       <w:r>
         <w:t xml:space="preserve"> (einen für alle Clients)</w:t>
       </w:r>
-      <w:bookmarkStart w:id="0" w:name="_GoBack"/>
-      <w:bookmarkEnd w:id="0"/>
       <w:r>
         <w:t>.</w:t>
       </w:r>
@@ -363,6 +368,7 @@
           <w:b/>
           <w:bCs/>
         </w:rPr>
+        <w:lastRenderedPageBreak/>
         <w:t>Round</w:t>
       </w:r>
       <w:r>
@@ -396,7 +402,6 @@
           <w:b/>
           <w:bCs/>
         </w:rPr>
-        <w:lastRenderedPageBreak/>
         <w:t>Game</w:t>
       </w:r>
       <w:r>
@@ -448,30 +453,49 @@
     </w:p>
     <w:p>
       <w:r>
-        <w:t>Client</w:t>
+        <w:t>Client erstellt Socket auf 8090.</w:t>
+      </w:r>
+    </w:p>
+    <w:p>
+      <w:r>
+        <w:t xml:space="preserve">Client </w:t>
+      </w:r>
+      <w:r>
+        <w:t>erstellt</w:t>
       </w:r>
       <w:r>
         <w:t xml:space="preserve"> </w:t>
       </w:r>
       <w:r>
-        <w:t>erstellt Socket auf 8090.</w:t>
-      </w:r>
-    </w:p>
-    <w:p>
-      <w:r>
-        <w:t xml:space="preserve">Client </w:t>
-      </w:r>
-      <w:r>
-        <w:t>erstellt</w:t>
+        <w:t>ClientHandler-Objekt</w:t>
+      </w:r>
+      <w:r>
+        <w:t xml:space="preserve"> und übergibt ihm Socket als Parameter</w:t>
+      </w:r>
+      <w:r>
+        <w:t>.</w:t>
+      </w:r>
+    </w:p>
+    <w:p>
+      <w:r>
+        <w:t>Server erstellt Thread für Chat</w:t>
+      </w:r>
+      <w:r>
+        <w:t>.</w:t>
+      </w:r>
+    </w:p>
+    <w:p>
+      <w:r>
+        <w:t xml:space="preserve">Client baut GUI der </w:t>
+      </w:r>
+      <w:r>
+        <w:t>Lobby</w:t>
       </w:r>
       <w:r>
         <w:t xml:space="preserve"> </w:t>
       </w:r>
       <w:r>
-        <w:t>ClientHandler-Objekt</w:t>
-      </w:r>
-      <w:r>
-        <w:t xml:space="preserve"> und übergibt ihm Socket als Parameter</w:t>
+        <w:t>auf</w:t>
       </w:r>
       <w:r>
         <w:t>.</w:t>
@@ -479,35 +503,7 @@
     </w:p>
     <w:p>
       <w:r>
-        <w:t>Server erstellt Thread für Chat</w:t>
-      </w:r>
-      <w:r>
-        <w:t>.</w:t>
-      </w:r>
-    </w:p>
-    <w:p>
-      <w:r>
-        <w:t xml:space="preserve">Client baut GUI der </w:t>
-      </w:r>
-      <w:r>
-        <w:t>Lobby</w:t>
-      </w:r>
-      <w:r>
-        <w:t xml:space="preserve"> </w:t>
-      </w:r>
-      <w:r>
-        <w:t>auf</w:t>
-      </w:r>
-      <w:r>
-        <w:t>.</w:t>
-      </w:r>
-    </w:p>
-    <w:p>
-      <w:r>
-        <w:t xml:space="preserve">Client versucht, sich mit einem Username mit dem Server zu verbinden: </w:t>
-      </w:r>
-      <w:r>
-        <w:t>CONNE &lt;username&gt;</w:t>
+        <w:t>Client versucht, sich mit einem Username mit dem Server zu verbinden: CONNE &lt;username&gt;</w:t>
       </w:r>
     </w:p>
     <w:p>
@@ -524,10 +520,7 @@
         <w:t xml:space="preserve">zum </w:t>
       </w:r>
       <w:r>
-        <w:t xml:space="preserve">Chat hinzu, ggf. unter angepasstem Username, und meldet dem Client zurück, welchen Username er hat: </w:t>
-      </w:r>
-      <w:r>
-        <w:t>CONOK &lt;username&gt;</w:t>
+        <w:t>Chat hinzu, ggf. unter angepasstem Username, und meldet dem Client zurück, welchen Username er hat: CONOK &lt;username&gt;</w:t>
       </w:r>
     </w:p>
     <w:p>
@@ -543,10 +536,7 @@
         <w:t xml:space="preserve">Sobald 4 User eingeloggt sind, startet der Server das Spiel mit dem Befehl </w:t>
       </w:r>
       <w:r>
-        <w:t>GAMST</w:t>
-      </w:r>
-      <w:r>
-        <w:t>.</w:t>
+        <w:t>GAMST.</w:t>
       </w:r>
     </w:p>
     <w:p>

</xml_diff>

<commit_message>
Resultat des Pair Programming der ganzen Gruppe vom heutigen Meeting
Former-commit-id: ac713278594807342c18d76fdf5dceb78829288f
</commit_message>
<xml_diff>
--- a/documents/Netzwerkprotokoll.docx
+++ b/documents/Netzwerkprotokoll.docx
@@ -36,10 +36,7 @@
         <w:t>CHANGEOK</w:t>
       </w:r>
       <w:r>
-        <w:t xml:space="preserve"> </w:t>
-      </w:r>
-      <w:r>
-        <w:t>&lt;username&gt;</w:t>
+        <w:t xml:space="preserve"> &lt;username&gt;</w:t>
       </w:r>
       <w:r>
         <w:tab/>
@@ -59,96 +56,45 @@
       <w:r>
         <w:t xml:space="preserve"> </w:t>
       </w:r>
+      <w:r>
+        <w:tab/>
+        <w:t>Antwort des Servers, dass dieser Name schon vergeben ist.</w:t>
+      </w:r>
+    </w:p>
+    <w:p>
+      <w:pPr>
+        <w:ind w:left="2268" w:hanging="2268"/>
+      </w:pPr>
+      <w:r>
+        <w:t>CHAT</w:t>
+      </w:r>
+      <w:r>
+        <w:t>_</w:t>
+      </w:r>
+      <w:r>
+        <w:t>|Sender|</w:t>
+      </w:r>
+      <w:r>
+        <w:t>Empfänger|</w:t>
+      </w:r>
+      <w:r>
+        <w:t>&lt;message&gt;</w:t>
+      </w:r>
+      <w:r>
+        <w:tab/>
+        <w:t>Client sendet eine Chatnachricht an Server.</w:t>
+      </w:r>
+      <w:r>
+        <w:br/>
+        <w:t>Empfänger: Entweder Username oder ALL</w:t>
+      </w:r>
+    </w:p>
+    <w:p>
+      <w:pPr>
+        <w:ind w:left="2268" w:hanging="2268"/>
+      </w:pPr>
       <w:bookmarkStart w:id="0" w:name="_GoBack"/>
       <w:bookmarkEnd w:id="0"/>
-      <w:r>
-        <w:tab/>
-        <w:t>Antwort des Servers, dass dieser Name schon vergeben ist.</w:t>
-      </w:r>
-    </w:p>
-    <w:p>
-      <w:pPr>
-        <w:ind w:left="2268" w:hanging="2268"/>
-      </w:pPr>
-      <w:r>
-        <w:t>PING</w:t>
-      </w:r>
-      <w:r>
-        <w:t>_</w:t>
-      </w:r>
-      <w:r>
-        <w:tab/>
-        <w:t>Server pingt den Client an.</w:t>
-      </w:r>
-    </w:p>
-    <w:p>
-      <w:pPr>
-        <w:ind w:left="2268" w:hanging="2268"/>
-      </w:pPr>
-      <w:r>
-        <w:t>PONG</w:t>
-      </w:r>
-      <w:r>
-        <w:t>_</w:t>
-      </w:r>
-      <w:r>
-        <w:tab/>
-        <w:t>Client schickt ein P</w:t>
-      </w:r>
-      <w:r>
-        <w:t>ong zurück, sobald er das Ping erhalten hat.</w:t>
-      </w:r>
-    </w:p>
-    <w:p>
-      <w:pPr>
-        <w:ind w:left="2268" w:hanging="2268"/>
-      </w:pPr>
-      <w:r>
-        <w:t>CHAT</w:t>
-      </w:r>
-      <w:r>
-        <w:t>_</w:t>
-      </w:r>
-      <w:r>
-        <w:t>|Sender|</w:t>
-      </w:r>
-      <w:r>
-        <w:t>Empfänger|</w:t>
-      </w:r>
-      <w:r>
-        <w:t>&lt;message&gt;</w:t>
-      </w:r>
-      <w:r>
-        <w:tab/>
-        <w:t>Client sendet eine Chatnachricht an Server.</w:t>
-      </w:r>
-      <w:r>
-        <w:br/>
-        <w:t>Empfänger: Entweder Username oder ALL</w:t>
-      </w:r>
-    </w:p>
-    <w:p>
-      <w:pPr>
-        <w:ind w:left="2268" w:hanging="2268"/>
-      </w:pPr>
-      <w:r>
-        <w:t>CHAT</w:t>
-      </w:r>
-      <w:r>
-        <w:t>_</w:t>
-      </w:r>
-      <w:r>
-        <w:t xml:space="preserve"> &lt;message&gt;</w:t>
-      </w:r>
-      <w:r>
-        <w:tab/>
-        <w:t>Server schickt die Chatnachricht an alle anderen Clients</w:t>
-      </w:r>
-    </w:p>
-    <w:p>
-      <w:pPr>
-        <w:ind w:left="2268" w:hanging="2268"/>
-      </w:pPr>
       <w:r>
         <w:t>GAMST</w:t>
       </w:r>
@@ -368,7 +314,6 @@
           <w:b/>
           <w:bCs/>
         </w:rPr>
-        <w:lastRenderedPageBreak/>
         <w:t>Round</w:t>
       </w:r>
       <w:r>

</xml_diff>

<commit_message>
Kleine Ergänzung am Netzwerkprotokoll.
Former-commit-id: 59d2f45e343f8fdb110ad85d014fec2fdff1f351
</commit_message>
<xml_diff>
--- a/documents/Netzwerkprotokoll.docx
+++ b/documents/Netzwerkprotokoll.docx
@@ -21,7 +21,15 @@
         <w:t>HANGENAME</w:t>
       </w:r>
       <w:r>
-        <w:t xml:space="preserve"> &lt;username&gt;</w:t>
+        <w:t xml:space="preserve"> &lt;</w:t>
+      </w:r>
+      <w:proofErr w:type="spellStart"/>
+      <w:r>
+        <w:t>username</w:t>
+      </w:r>
+      <w:proofErr w:type="spellEnd"/>
+      <w:r>
+        <w:t>&gt;</w:t>
       </w:r>
       <w:r>
         <w:tab/>
@@ -36,7 +44,15 @@
         <w:t>CHANGEOK</w:t>
       </w:r>
       <w:r>
-        <w:t xml:space="preserve"> &lt;username&gt;</w:t>
+        <w:t xml:space="preserve"> &lt;</w:t>
+      </w:r>
+      <w:proofErr w:type="spellStart"/>
+      <w:r>
+        <w:t>username</w:t>
+      </w:r>
+      <w:proofErr w:type="spellEnd"/>
+      <w:r>
+        <w:t>&gt;</w:t>
       </w:r>
       <w:r>
         <w:tab/>
@@ -69,16 +85,32 @@
         <w:t>CHAT</w:t>
       </w:r>
       <w:r>
-        <w:t>_</w:t>
-      </w:r>
-      <w:r>
-        <w:t>|Sender|</w:t>
-      </w:r>
-      <w:r>
-        <w:t>Empfänger|</w:t>
-      </w:r>
-      <w:r>
-        <w:t>&lt;message&gt;</w:t>
+        <w:t xml:space="preserve"> </w:t>
+      </w:r>
+      <w:r>
+        <w:t>|</w:t>
+      </w:r>
+      <w:proofErr w:type="spellStart"/>
+      <w:r>
+        <w:t>Sender|</w:t>
+      </w:r>
+      <w:r>
+        <w:t>Empfänger</w:t>
+      </w:r>
+      <w:proofErr w:type="spellEnd"/>
+      <w:r>
+        <w:t>|</w:t>
+      </w:r>
+      <w:r>
+        <w:t>&lt;</w:t>
+      </w:r>
+      <w:proofErr w:type="spellStart"/>
+      <w:r>
+        <w:t>message</w:t>
+      </w:r>
+      <w:proofErr w:type="spellEnd"/>
+      <w:r>
+        <w:t>&gt;</w:t>
       </w:r>
       <w:r>
         <w:tab/>
@@ -93,8 +125,6 @@
       <w:pPr>
         <w:ind w:left="2268" w:hanging="2268"/>
       </w:pPr>
-      <w:bookmarkStart w:id="0" w:name="_GoBack"/>
-      <w:bookmarkEnd w:id="0"/>
       <w:r>
         <w:t>GAMST</w:t>
       </w:r>
@@ -120,11 +150,27 @@
         <w:t>IV</w:t>
       </w:r>
       <w:r>
-        <w:t>CA &lt;cardname&gt;</w:t>
+        <w:t>CA &lt;</w:t>
+      </w:r>
+      <w:proofErr w:type="spellStart"/>
+      <w:r>
+        <w:t>cardname</w:t>
+      </w:r>
+      <w:proofErr w:type="spellEnd"/>
+      <w:r>
+        <w:t>&gt;</w:t>
       </w:r>
       <w:r>
         <w:tab/>
-        <w:t>Server verteit K</w:t>
+        <w:t xml:space="preserve">Server </w:t>
+      </w:r>
+      <w:proofErr w:type="spellStart"/>
+      <w:r>
+        <w:t>verteit</w:t>
+      </w:r>
+      <w:proofErr w:type="spellEnd"/>
+      <w:r>
+        <w:t xml:space="preserve"> K</w:t>
       </w:r>
       <w:r>
         <w:t>arte an Client</w:t>
@@ -178,6 +224,9 @@
       <w:r>
         <w:t>eilt dem Server mit, dass er eine Karte ziehen will</w:t>
       </w:r>
+      <w:r>
+        <w:t>.</w:t>
+      </w:r>
     </w:p>
     <w:p>
       <w:pPr>
@@ -193,7 +242,38 @@
         <w:t>Client t</w:t>
       </w:r>
       <w:r>
-        <w:t>eilt dem Server mit, dass er eine Karte wegschmeissen (throw away) will</w:t>
+        <w:t>eilt dem Server mit, dass er eine Karte wegschmeissen (</w:t>
+      </w:r>
+      <w:proofErr w:type="spellStart"/>
+      <w:r>
+        <w:t>throw</w:t>
+      </w:r>
+      <w:proofErr w:type="spellEnd"/>
+      <w:r>
+        <w:t xml:space="preserve"> </w:t>
+      </w:r>
+      <w:proofErr w:type="spellStart"/>
+      <w:r>
+        <w:t>away</w:t>
+      </w:r>
+      <w:proofErr w:type="spellEnd"/>
+      <w:r>
+        <w:t>) will</w:t>
+      </w:r>
+      <w:r>
+        <w:t>.</w:t>
+      </w:r>
+    </w:p>
+    <w:p>
+      <w:pPr>
+        <w:ind w:left="2268" w:hanging="2268"/>
+      </w:pPr>
+      <w:r>
+        <w:t>LOGOUT</w:t>
+      </w:r>
+      <w:r>
+        <w:tab/>
+        <w:t>Anfrage des Clients an den Server, aus dem Chat auszutreten.</w:t>
       </w:r>
     </w:p>
     <w:p>
@@ -206,7 +286,19 @@
     </w:p>
     <w:p>
       <w:r>
-        <w:t xml:space="preserve">Server und Clients erstellen ihre Verbindung (sockets). Dann erstellen sie je ein Handler-Objekt und übergeben ihm den Socket als Parameter. Ab dann verläuft alle Kommunikation via die beiden Handlers. </w:t>
+        <w:t>Server und Clients erstellen ihre Verbindung (</w:t>
+      </w:r>
+      <w:r>
+        <w:t>S</w:t>
+      </w:r>
+      <w:r>
+        <w:t xml:space="preserve">ockets). Dann erstellen sie je ein Handler-Objekt und übergeben ihm den Socket als Parameter. Ab dann verläuft alle Kommunikation </w:t>
+      </w:r>
+      <w:r>
+        <w:t>via die beiden Handler</w:t>
+      </w:r>
+      <w:r>
+        <w:t xml:space="preserve">. </w:t>
       </w:r>
     </w:p>
     <w:p>
@@ -255,7 +347,15 @@
     </w:p>
     <w:p>
       <w:r>
-        <w:t xml:space="preserve">Der Server kann bei seinem ServerHandler Methoden aufrufen, um mit den Clients zu kommunizieren. Überladene Methoden: </w:t>
+        <w:t xml:space="preserve">Der Server kann bei seinem </w:t>
+      </w:r>
+      <w:proofErr w:type="spellStart"/>
+      <w:r>
+        <w:t>ServerHandler</w:t>
+      </w:r>
+      <w:proofErr w:type="spellEnd"/>
+      <w:r>
+        <w:t xml:space="preserve"> Methoden aufrufen, um mit den Clients zu kommunizieren. Überladene Methoden: </w:t>
       </w:r>
     </w:p>
     <w:p>
@@ -335,7 +435,15 @@
         <w:t>Match</w:t>
       </w:r>
       <w:r>
-        <w:t>: Sobald jemand 180 Punkte erreicht hat, endet der Match, und es werden Coins vergeben.</w:t>
+        <w:t xml:space="preserve">: Sobald jemand 180 Punkte erreicht hat, endet der Match, und es werden </w:t>
+      </w:r>
+      <w:proofErr w:type="spellStart"/>
+      <w:r>
+        <w:t>Coins</w:t>
+      </w:r>
+      <w:proofErr w:type="spellEnd"/>
+      <w:r>
+        <w:t xml:space="preserve"> vergeben.</w:t>
       </w:r>
     </w:p>
     <w:p>
@@ -347,13 +455,22 @@
           <w:b/>
           <w:bCs/>
         </w:rPr>
+        <w:lastRenderedPageBreak/>
         <w:t>Game</w:t>
       </w:r>
       <w:r>
         <w:t>: Sobald alle genug habe</w:t>
       </w:r>
       <w:r>
-        <w:t>n, endet das gesamte Spiel, die Coins werden auf 0 zurückgesetzt.</w:t>
+        <w:t xml:space="preserve">n, endet das gesamte Spiel, die </w:t>
+      </w:r>
+      <w:proofErr w:type="spellStart"/>
+      <w:r>
+        <w:t>Coins</w:t>
+      </w:r>
+      <w:proofErr w:type="spellEnd"/>
+      <w:r>
+        <w:t xml:space="preserve"> werden auf 0 zurückgesetzt.</w:t>
       </w:r>
     </w:p>
     <w:p>
@@ -368,15 +485,28 @@
     </w:p>
     <w:p>
       <w:r>
-        <w:t>Server erstellt Socket, auf eingehende Verbindung lauschen auf 8090</w:t>
-      </w:r>
-    </w:p>
-    <w:p>
-      <w:r>
         <w:t xml:space="preserve">Server erstellt </w:t>
       </w:r>
-      <w:r>
-        <w:t>ServerHandler-Objekt</w:t>
+      <w:proofErr w:type="gramStart"/>
+      <w:r>
+        <w:t>Socket</w:t>
+      </w:r>
+      <w:proofErr w:type="gramEnd"/>
+      <w:r>
+        <w:t>, auf eingehende Verbindung lauschen auf 8090</w:t>
+      </w:r>
+    </w:p>
+    <w:p>
+      <w:r>
+        <w:t xml:space="preserve">Server erstellt </w:t>
+      </w:r>
+      <w:proofErr w:type="spellStart"/>
+      <w:r>
+        <w:t>ServerHandler</w:t>
+      </w:r>
+      <w:proofErr w:type="spellEnd"/>
+      <w:r>
+        <w:t>-Objekt</w:t>
       </w:r>
       <w:r>
         <w:t xml:space="preserve"> und übergibt ihm den Socket als Parameter</w:t>
@@ -398,7 +528,15 @@
     </w:p>
     <w:p>
       <w:r>
-        <w:t>Client erstellt Socket auf 8090.</w:t>
+        <w:t xml:space="preserve">Client erstellt </w:t>
+      </w:r>
+      <w:proofErr w:type="gramStart"/>
+      <w:r>
+        <w:t>Socket</w:t>
+      </w:r>
+      <w:proofErr w:type="gramEnd"/>
+      <w:r>
+        <w:t xml:space="preserve"> auf 8090.</w:t>
       </w:r>
     </w:p>
     <w:p>
@@ -411,11 +549,24 @@
       <w:r>
         <w:t xml:space="preserve"> </w:t>
       </w:r>
-      <w:r>
-        <w:t>ClientHandler-Objekt</w:t>
-      </w:r>
-      <w:r>
-        <w:t xml:space="preserve"> und übergibt ihm Socket als Parameter</w:t>
+      <w:proofErr w:type="spellStart"/>
+      <w:r>
+        <w:t>ClientHandler</w:t>
+      </w:r>
+      <w:proofErr w:type="spellEnd"/>
+      <w:r>
+        <w:t>-Objekt</w:t>
+      </w:r>
+      <w:r>
+        <w:t xml:space="preserve"> und übergibt ihm </w:t>
+      </w:r>
+      <w:proofErr w:type="gramStart"/>
+      <w:r>
+        <w:t>Socket</w:t>
+      </w:r>
+      <w:proofErr w:type="gramEnd"/>
+      <w:r>
+        <w:t xml:space="preserve"> als Parameter</w:t>
       </w:r>
       <w:r>
         <w:t>.</w:t>
@@ -448,7 +599,15 @@
     </w:p>
     <w:p>
       <w:r>
-        <w:t>Client versucht, sich mit einem Username mit dem Server zu verbinden: CONNE &lt;username&gt;</w:t>
+        <w:t>Client versucht, sich mit einem Username mit dem Server zu verbinden: CONNE &lt;</w:t>
+      </w:r>
+      <w:proofErr w:type="spellStart"/>
+      <w:r>
+        <w:t>username</w:t>
+      </w:r>
+      <w:proofErr w:type="spellEnd"/>
+      <w:r>
+        <w:t>&gt;</w:t>
       </w:r>
     </w:p>
     <w:p>
@@ -465,7 +624,15 @@
         <w:t xml:space="preserve">zum </w:t>
       </w:r>
       <w:r>
-        <w:t>Chat hinzu, ggf. unter angepasstem Username, und meldet dem Client zurück, welchen Username er hat: CONOK &lt;username&gt;</w:t>
+        <w:t>Chat hinzu, ggf. unter angepasstem Username, und meldet dem Client zurück, welchen Username er hat: CONOK &lt;</w:t>
+      </w:r>
+      <w:proofErr w:type="spellStart"/>
+      <w:r>
+        <w:t>username</w:t>
+      </w:r>
+      <w:proofErr w:type="spellEnd"/>
+      <w:r>
+        <w:t>&gt;</w:t>
       </w:r>
     </w:p>
     <w:p>
@@ -473,7 +640,7 @@
         <w:t>C</w:t>
       </w:r>
       <w:r>
-        <w:t>lient startet PingPongThread.</w:t>
+        <w:t>lient startet Thread.</w:t>
       </w:r>
     </w:p>
     <w:p>
@@ -492,7 +659,15 @@
         <w:t xml:space="preserve">Der Server gibt jedem Client 1 Karte mit </w:t>
       </w:r>
       <w:r>
-        <w:t>GIVCA &lt;cardname&gt;</w:t>
+        <w:t>GIVCA &lt;</w:t>
+      </w:r>
+      <w:proofErr w:type="spellStart"/>
+      <w:r>
+        <w:t>cardname</w:t>
+      </w:r>
+      <w:proofErr w:type="spellEnd"/>
+      <w:r>
+        <w:t>&gt;</w:t>
       </w:r>
     </w:p>
     <w:p>

</xml_diff>

<commit_message>
Netzwerkprotokoll ergänzt und als PDF bereitgestellt.
Former-commit-id: 0b948b89edc6fa7cb8b5e90fd4835aecd38d2dcb
</commit_message>
<xml_diff>
--- a/documents/Netzwerkprotokoll.docx
+++ b/documents/Netzwerkprotokoll.docx
@@ -1,6 +1,6 @@
 
 <file path=word/document.xml><?xml version="1.0" encoding="utf-8"?>
-<w:document xmlns:wpc="http://schemas.microsoft.com/office/word/2010/wordprocessingCanvas" xmlns:cx="http://schemas.microsoft.com/office/drawing/2014/chartex" xmlns:cx1="http://schemas.microsoft.com/office/drawing/2015/9/8/chartex" xmlns:cx2="http://schemas.microsoft.com/office/drawing/2015/10/21/chartex" xmlns:cx3="http://schemas.microsoft.com/office/drawing/2016/5/9/chartex" xmlns:cx4="http://schemas.microsoft.com/office/drawing/2016/5/10/chartex" xmlns:cx5="http://schemas.microsoft.com/office/drawing/2016/5/11/chartex" xmlns:cx6="http://schemas.microsoft.com/office/drawing/2016/5/12/chartex" xmlns:cx7="http://schemas.microsoft.com/office/drawing/2016/5/13/chartex" xmlns:cx8="http://schemas.microsoft.com/office/drawing/2016/5/14/chartex" xmlns:mc="http://schemas.openxmlformats.org/markup-compatibility/2006" xmlns:aink="http://schemas.microsoft.com/office/drawing/2016/ink" xmlns:am3d="http://schemas.microsoft.com/office/drawing/2017/model3d" xmlns:o="urn:schemas-microsoft-com:office:office" xmlns:r="http://schemas.openxmlformats.org/officeDocument/2006/relationships" xmlns:m="http://schemas.openxmlformats.org/officeDocument/2006/math" xmlns:v="urn:schemas-microsoft-com:vml" xmlns:wp14="http://schemas.microsoft.com/office/word/2010/wordprocessingDrawing" xmlns:wp="http://schemas.openxmlformats.org/drawingml/2006/wordprocessingDrawing" xmlns:w10="urn:schemas-microsoft-com:office:word" xmlns:w="http://schemas.openxmlformats.org/wordprocessingml/2006/main" xmlns:w14="http://schemas.microsoft.com/office/word/2010/wordml" xmlns:w15="http://schemas.microsoft.com/office/word/2012/wordml" xmlns:w16cid="http://schemas.microsoft.com/office/word/2016/wordml/cid" xmlns:w16se="http://schemas.microsoft.com/office/word/2015/wordml/symex" xmlns:wpg="http://schemas.microsoft.com/office/word/2010/wordprocessingGroup" xmlns:wpi="http://schemas.microsoft.com/office/word/2010/wordprocessingInk" xmlns:wne="http://schemas.microsoft.com/office/word/2006/wordml" xmlns:wps="http://schemas.microsoft.com/office/word/2010/wordprocessingShape" mc:Ignorable="w14 w15 w16se w16cid wp14">
+<w:document xmlns:wpc="http://schemas.microsoft.com/office/word/2010/wordprocessingCanvas" xmlns:mo="http://schemas.microsoft.com/office/mac/office/2008/main" xmlns:mc="http://schemas.openxmlformats.org/markup-compatibility/2006" xmlns:mv="urn:schemas-microsoft-com:mac:vml" xmlns:o="urn:schemas-microsoft-com:office:office" xmlns:r="http://schemas.openxmlformats.org/officeDocument/2006/relationships" xmlns:m="http://schemas.openxmlformats.org/officeDocument/2006/math" xmlns:v="urn:schemas-microsoft-com:vml" xmlns:wp14="http://schemas.microsoft.com/office/word/2010/wordprocessingDrawing" xmlns:wp="http://schemas.openxmlformats.org/drawingml/2006/wordprocessingDrawing" xmlns:w10="urn:schemas-microsoft-com:office:word" xmlns:w="http://schemas.openxmlformats.org/wordprocessingml/2006/main" xmlns:w14="http://schemas.microsoft.com/office/word/2010/wordml" xmlns:w15="http://schemas.microsoft.com/office/word/2012/wordml" xmlns:wpg="http://schemas.microsoft.com/office/word/2010/wordprocessingGroup" xmlns:wpi="http://schemas.microsoft.com/office/word/2010/wordprocessingInk" xmlns:wne="http://schemas.microsoft.com/office/word/2006/wordml" xmlns:wps="http://schemas.microsoft.com/office/word/2010/wordprocessingShape" mc:Ignorable="w14 w15 wp14">
   <w:body>
     <w:p>
       <w:pPr>
@@ -12,7 +12,7 @@
     </w:p>
     <w:p>
       <w:pPr>
-        <w:ind w:left="2268" w:hanging="2268"/>
+        <w:ind w:left="2832" w:hanging="2832"/>
       </w:pPr>
       <w:r>
         <w:t>C</w:t>
@@ -33,12 +33,20 @@
       </w:r>
       <w:r>
         <w:tab/>
-        <w:t>Anfrage des Clients, sich mit diesem Username mit dem Server zu verbinden</w:t>
-      </w:r>
-    </w:p>
-    <w:p>
-      <w:pPr>
-        <w:ind w:left="2268" w:hanging="2268"/>
+        <w:t>Anfrage des Clients, sich mit di</w:t>
+      </w:r>
+      <w:r>
+        <w:t xml:space="preserve">esem Username mit dem Server zu </w:t>
+      </w:r>
+      <w:bookmarkStart w:id="0" w:name="_GoBack"/>
+      <w:bookmarkEnd w:id="0"/>
+      <w:r>
+        <w:t>verbinden</w:t>
+      </w:r>
+    </w:p>
+    <w:p>
+      <w:pPr>
+        <w:ind w:left="2835" w:hanging="2835"/>
       </w:pPr>
       <w:r>
         <w:t>CHANGEOK</w:t>
@@ -64,7 +72,7 @@
     </w:p>
     <w:p>
       <w:pPr>
-        <w:ind w:left="2268" w:hanging="2268"/>
+        <w:ind w:left="2835" w:hanging="2835"/>
       </w:pPr>
       <w:r>
         <w:t>CHANGENO</w:t>
@@ -81,39 +89,45 @@
       <w:pPr>
         <w:ind w:left="2268" w:hanging="2268"/>
       </w:pPr>
+      <w:proofErr w:type="spellStart"/>
       <w:r>
         <w:t>CHAT</w:t>
       </w:r>
       <w:r>
-        <w:t xml:space="preserve"> </w:t>
-      </w:r>
+        <w:t>|Sender|</w:t>
+      </w:r>
+      <w:r>
+        <w:t>Empfänger</w:t>
+      </w:r>
+      <w:proofErr w:type="spellEnd"/>
       <w:r>
         <w:t>|</w:t>
       </w:r>
+      <w:r>
+        <w:t>&lt;</w:t>
+      </w:r>
       <w:proofErr w:type="spellStart"/>
       <w:r>
-        <w:t>Sender|</w:t>
-      </w:r>
-      <w:r>
-        <w:t>Empfänger</w:t>
+        <w:t>message</w:t>
       </w:r>
       <w:proofErr w:type="spellEnd"/>
       <w:r>
+        <w:t>&gt;</w:t>
+      </w:r>
+      <w:r>
         <w:t>|</w:t>
       </w:r>
-      <w:r>
-        <w:t>&lt;</w:t>
-      </w:r>
       <w:proofErr w:type="spellStart"/>
       <w:r>
-        <w:t>message</w:t>
+        <w:t>isPrivate</w:t>
       </w:r>
       <w:proofErr w:type="spellEnd"/>
-      <w:r>
-        <w:t>&gt;</w:t>
-      </w:r>
-      <w:r>
-        <w:tab/>
+    </w:p>
+    <w:p>
+      <w:pPr>
+        <w:ind w:left="2835"/>
+      </w:pPr>
+      <w:r>
         <w:t>Client sendet eine Chatnachricht an Server.</w:t>
       </w:r>
       <w:r>
@@ -123,10 +137,19 @@
     </w:p>
     <w:p>
       <w:pPr>
-        <w:ind w:left="2268" w:hanging="2268"/>
-      </w:pPr>
-      <w:r>
-        <w:t>GAMST</w:t>
+        <w:ind w:left="2835" w:hanging="2835"/>
+      </w:pPr>
+      <w:r>
+        <w:t>GAM</w:t>
+      </w:r>
+      <w:r>
+        <w:t>E</w:t>
+      </w:r>
+      <w:r>
+        <w:t>ST</w:t>
+      </w:r>
+      <w:r>
+        <w:t>ART</w:t>
       </w:r>
       <w:r>
         <w:tab/>
@@ -141,7 +164,7 @@
     </w:p>
     <w:p>
       <w:pPr>
-        <w:ind w:left="2268" w:hanging="2268"/>
+        <w:ind w:left="2835" w:hanging="2835"/>
       </w:pPr>
       <w:r>
         <w:t>G</w:t>
@@ -150,7 +173,13 @@
         <w:t>IV</w:t>
       </w:r>
       <w:r>
-        <w:t>CA &lt;</w:t>
+        <w:t>CA</w:t>
+      </w:r>
+      <w:r>
+        <w:t>RD</w:t>
+      </w:r>
+      <w:r>
+        <w:t xml:space="preserve"> &lt;</w:t>
       </w:r>
       <w:proofErr w:type="spellStart"/>
       <w:r>
@@ -178,10 +207,19 @@
     </w:p>
     <w:p>
       <w:pPr>
-        <w:ind w:left="2268" w:hanging="2268"/>
-      </w:pPr>
-      <w:r>
-        <w:t>TURST</w:t>
+        <w:ind w:left="2835" w:hanging="2835"/>
+      </w:pPr>
+      <w:r>
+        <w:t>TUR</w:t>
+      </w:r>
+      <w:r>
+        <w:t>N</w:t>
+      </w:r>
+      <w:r>
+        <w:t>ST</w:t>
+      </w:r>
+      <w:r>
+        <w:t>ART</w:t>
       </w:r>
       <w:r>
         <w:tab/>
@@ -193,10 +231,19 @@
     </w:p>
     <w:p>
       <w:pPr>
-        <w:ind w:left="2268" w:hanging="2268"/>
-      </w:pPr>
-      <w:r>
-        <w:t>TUREN</w:t>
+        <w:ind w:left="2835" w:hanging="2835"/>
+      </w:pPr>
+      <w:r>
+        <w:t>TUR</w:t>
+      </w:r>
+      <w:r>
+        <w:t>N</w:t>
+      </w:r>
+      <w:r>
+        <w:t>EN</w:t>
+      </w:r>
+      <w:r>
+        <w:t>D</w:t>
       </w:r>
       <w:r>
         <w:tab/>
@@ -212,10 +259,13 @@
     </w:p>
     <w:p>
       <w:pPr>
-        <w:ind w:left="2268" w:hanging="2268"/>
+        <w:ind w:left="2835" w:hanging="2835"/>
       </w:pPr>
       <w:r>
         <w:t>GETCA</w:t>
+      </w:r>
+      <w:r>
+        <w:t>RD</w:t>
       </w:r>
       <w:r>
         <w:tab/>
@@ -230,10 +280,19 @@
     </w:p>
     <w:p>
       <w:pPr>
-        <w:ind w:left="2268" w:hanging="2268"/>
-      </w:pPr>
-      <w:r>
-        <w:t>THRCA</w:t>
+        <w:ind w:left="2835" w:hanging="2835"/>
+      </w:pPr>
+      <w:r>
+        <w:t>THR</w:t>
+      </w:r>
+      <w:r>
+        <w:t>OW</w:t>
+      </w:r>
+      <w:r>
+        <w:t>CA</w:t>
+      </w:r>
+      <w:r>
+        <w:t>RD</w:t>
       </w:r>
       <w:r>
         <w:tab/>
@@ -266,7 +325,7 @@
     </w:p>
     <w:p>
       <w:pPr>
-        <w:ind w:left="2268" w:hanging="2268"/>
+        <w:ind w:left="2835" w:hanging="2835"/>
       </w:pPr>
       <w:r>
         <w:t>LOGOUT</w:t>
@@ -414,6 +473,7 @@
           <w:b/>
           <w:bCs/>
         </w:rPr>
+        <w:lastRenderedPageBreak/>
         <w:t>Round</w:t>
       </w:r>
       <w:r>
@@ -455,7 +515,6 @@
           <w:b/>
           <w:bCs/>
         </w:rPr>
-        <w:lastRenderedPageBreak/>
         <w:t>Game</w:t>
       </w:r>
       <w:r>
@@ -485,21 +544,16 @@
     </w:p>
     <w:p>
       <w:r>
+        <w:t>Server erstellt Socket, auf eingehe</w:t>
+      </w:r>
+      <w:r>
+        <w:t>nde Verbindung lauschen auf 8096.</w:t>
+      </w:r>
+    </w:p>
+    <w:p>
+      <w:r>
         <w:t xml:space="preserve">Server erstellt </w:t>
       </w:r>
-      <w:proofErr w:type="gramStart"/>
-      <w:r>
-        <w:t>Socket</w:t>
-      </w:r>
-      <w:proofErr w:type="gramEnd"/>
-      <w:r>
-        <w:t>, auf eingehende Verbindung lauschen auf 8090</w:t>
-      </w:r>
-    </w:p>
-    <w:p>
-      <w:r>
-        <w:t xml:space="preserve">Server erstellt </w:t>
-      </w:r>
       <w:proofErr w:type="spellStart"/>
       <w:r>
         <w:t>ServerHandler</w:t>
@@ -528,15 +582,34 @@
     </w:p>
     <w:p>
       <w:r>
-        <w:t xml:space="preserve">Client erstellt </w:t>
-      </w:r>
-      <w:proofErr w:type="gramStart"/>
-      <w:r>
-        <w:t>Socket</w:t>
-      </w:r>
-      <w:proofErr w:type="gramEnd"/>
-      <w:r>
-        <w:t xml:space="preserve"> auf 8090.</w:t>
+        <w:t xml:space="preserve">Abfrage der IP-Adresse auf </w:t>
+      </w:r>
+      <w:proofErr w:type="spellStart"/>
+      <w:r>
+        <w:t>Clientsseite</w:t>
+      </w:r>
+      <w:proofErr w:type="spellEnd"/>
+      <w:r>
+        <w:t>.</w:t>
+      </w:r>
+    </w:p>
+    <w:p>
+      <w:r>
+        <w:t xml:space="preserve">Client erstellt Socket auf </w:t>
+      </w:r>
+      <w:proofErr w:type="spellStart"/>
+      <w:r>
+        <w:t>default</w:t>
+      </w:r>
+      <w:proofErr w:type="spellEnd"/>
+      <w:r>
+        <w:t xml:space="preserve"> Port </w:t>
+      </w:r>
+      <w:r>
+        <w:t>8096</w:t>
+      </w:r>
+      <w:r>
+        <w:t>.</w:t>
       </w:r>
     </w:p>
     <w:p>
@@ -558,15 +631,7 @@
         <w:t>-Objekt</w:t>
       </w:r>
       <w:r>
-        <w:t xml:space="preserve"> und übergibt ihm </w:t>
-      </w:r>
-      <w:proofErr w:type="gramStart"/>
-      <w:r>
-        <w:t>Socket</w:t>
-      </w:r>
-      <w:proofErr w:type="gramEnd"/>
-      <w:r>
-        <w:t xml:space="preserve"> als Parameter</w:t>
+        <w:t xml:space="preserve"> und übergibt ihm Socket als Parameter</w:t>
       </w:r>
       <w:r>
         <w:t>.</w:t>
@@ -648,7 +713,19 @@
         <w:t xml:space="preserve">Sobald 4 User eingeloggt sind, startet der Server das Spiel mit dem Befehl </w:t>
       </w:r>
       <w:r>
-        <w:t>GAMST.</w:t>
+        <w:t>GAM</w:t>
+      </w:r>
+      <w:r>
+        <w:t>E</w:t>
+      </w:r>
+      <w:r>
+        <w:t>ST</w:t>
+      </w:r>
+      <w:r>
+        <w:t>ART</w:t>
+      </w:r>
+      <w:r>
+        <w:t>.</w:t>
       </w:r>
     </w:p>
     <w:p>
@@ -676,6 +753,7 @@
       </w:r>
     </w:p>
     <w:sectPr>
+      <w:headerReference w:type="default" r:id="rId7"/>
       <w:pgSz w:w="11906" w:h="16838"/>
       <w:pgMar w:top="1440" w:right="1440" w:bottom="1440" w:left="1440" w:header="708" w:footer="708" w:gutter="0"/>
       <w:cols w:space="708"/>
@@ -685,9 +763,201 @@
 </w:document>
 </file>
 
+<file path=word/endnotes.xml><?xml version="1.0" encoding="utf-8"?>
+<w:endnotes xmlns:wpc="http://schemas.microsoft.com/office/word/2010/wordprocessingCanvas" xmlns:mo="http://schemas.microsoft.com/office/mac/office/2008/main" xmlns:mc="http://schemas.openxmlformats.org/markup-compatibility/2006" xmlns:mv="urn:schemas-microsoft-com:mac:vml" xmlns:o="urn:schemas-microsoft-com:office:office" xmlns:r="http://schemas.openxmlformats.org/officeDocument/2006/relationships" xmlns:m="http://schemas.openxmlformats.org/officeDocument/2006/math" xmlns:v="urn:schemas-microsoft-com:vml" xmlns:wp14="http://schemas.microsoft.com/office/word/2010/wordprocessingDrawing" xmlns:wp="http://schemas.openxmlformats.org/drawingml/2006/wordprocessingDrawing" xmlns:w10="urn:schemas-microsoft-com:office:word" xmlns:w="http://schemas.openxmlformats.org/wordprocessingml/2006/main" xmlns:w14="http://schemas.microsoft.com/office/word/2010/wordml" xmlns:w15="http://schemas.microsoft.com/office/word/2012/wordml" xmlns:wpg="http://schemas.microsoft.com/office/word/2010/wordprocessingGroup" xmlns:wpi="http://schemas.microsoft.com/office/word/2010/wordprocessingInk" xmlns:wne="http://schemas.microsoft.com/office/word/2006/wordml" xmlns:wps="http://schemas.microsoft.com/office/word/2010/wordprocessingShape" mc:Ignorable="w14 w15 wp14">
+  <w:endnote w:type="separator" w:id="-1">
+    <w:p>
+      <w:pPr>
+        <w:spacing w:after="0" w:line="240" w:lineRule="auto"/>
+      </w:pPr>
+      <w:r>
+        <w:separator/>
+      </w:r>
+    </w:p>
+  </w:endnote>
+  <w:endnote w:type="continuationSeparator" w:id="0">
+    <w:p>
+      <w:pPr>
+        <w:spacing w:after="0" w:line="240" w:lineRule="auto"/>
+      </w:pPr>
+      <w:r>
+        <w:continuationSeparator/>
+      </w:r>
+    </w:p>
+  </w:endnote>
+</w:endnotes>
+</file>
+
+<file path=word/footnotes.xml><?xml version="1.0" encoding="utf-8"?>
+<w:footnotes xmlns:wpc="http://schemas.microsoft.com/office/word/2010/wordprocessingCanvas" xmlns:mo="http://schemas.microsoft.com/office/mac/office/2008/main" xmlns:mc="http://schemas.openxmlformats.org/markup-compatibility/2006" xmlns:mv="urn:schemas-microsoft-com:mac:vml" xmlns:o="urn:schemas-microsoft-com:office:office" xmlns:r="http://schemas.openxmlformats.org/officeDocument/2006/relationships" xmlns:m="http://schemas.openxmlformats.org/officeDocument/2006/math" xmlns:v="urn:schemas-microsoft-com:vml" xmlns:wp14="http://schemas.microsoft.com/office/word/2010/wordprocessingDrawing" xmlns:wp="http://schemas.openxmlformats.org/drawingml/2006/wordprocessingDrawing" xmlns:w10="urn:schemas-microsoft-com:office:word" xmlns:w="http://schemas.openxmlformats.org/wordprocessingml/2006/main" xmlns:w14="http://schemas.microsoft.com/office/word/2010/wordml" xmlns:w15="http://schemas.microsoft.com/office/word/2012/wordml" xmlns:wpg="http://schemas.microsoft.com/office/word/2010/wordprocessingGroup" xmlns:wpi="http://schemas.microsoft.com/office/word/2010/wordprocessingInk" xmlns:wne="http://schemas.microsoft.com/office/word/2006/wordml" xmlns:wps="http://schemas.microsoft.com/office/word/2010/wordprocessingShape" mc:Ignorable="w14 w15 wp14">
+  <w:footnote w:type="separator" w:id="-1">
+    <w:p>
+      <w:pPr>
+        <w:spacing w:after="0" w:line="240" w:lineRule="auto"/>
+      </w:pPr>
+      <w:r>
+        <w:separator/>
+      </w:r>
+    </w:p>
+  </w:footnote>
+  <w:footnote w:type="continuationSeparator" w:id="0">
+    <w:p>
+      <w:pPr>
+        <w:spacing w:after="0" w:line="240" w:lineRule="auto"/>
+      </w:pPr>
+      <w:r>
+        <w:continuationSeparator/>
+      </w:r>
+    </w:p>
+  </w:footnote>
+</w:footnotes>
+</file>
+
+<file path=word/header1.xml><?xml version="1.0" encoding="utf-8"?>
+<w:hdr xmlns:wpc="http://schemas.microsoft.com/office/word/2010/wordprocessingCanvas" xmlns:mo="http://schemas.microsoft.com/office/mac/office/2008/main" xmlns:mc="http://schemas.openxmlformats.org/markup-compatibility/2006" xmlns:mv="urn:schemas-microsoft-com:mac:vml" xmlns:o="urn:schemas-microsoft-com:office:office" xmlns:r="http://schemas.openxmlformats.org/officeDocument/2006/relationships" xmlns:m="http://schemas.openxmlformats.org/officeDocument/2006/math" xmlns:v="urn:schemas-microsoft-com:vml" xmlns:wp14="http://schemas.microsoft.com/office/word/2010/wordprocessingDrawing" xmlns:wp="http://schemas.openxmlformats.org/drawingml/2006/wordprocessingDrawing" xmlns:w10="urn:schemas-microsoft-com:office:word" xmlns:w="http://schemas.openxmlformats.org/wordprocessingml/2006/main" xmlns:w14="http://schemas.microsoft.com/office/word/2010/wordml" xmlns:w15="http://schemas.microsoft.com/office/word/2012/wordml" xmlns:wpg="http://schemas.microsoft.com/office/word/2010/wordprocessingGroup" xmlns:wpi="http://schemas.microsoft.com/office/word/2010/wordprocessingInk" xmlns:wne="http://schemas.microsoft.com/office/word/2006/wordml" xmlns:wps="http://schemas.microsoft.com/office/word/2010/wordprocessingShape" mc:Ignorable="w14 w15 wp14">
+  <w:p>
+    <w:pPr>
+      <w:pStyle w:val="Kopfzeile"/>
+      <w:rPr>
+        <w:sz w:val="20"/>
+      </w:rPr>
+    </w:pPr>
+    <w:r>
+      <w:rPr>
+        <w:sz w:val="20"/>
+      </w:rPr>
+      <w:t xml:space="preserve">Universität Basel </w:t>
+    </w:r>
+    <w:r>
+      <w:rPr>
+        <w:sz w:val="20"/>
+      </w:rPr>
+      <w:tab/>
+    </w:r>
+    <w:r>
+      <w:rPr>
+        <w:sz w:val="20"/>
+      </w:rPr>
+      <w:tab/>
+      <w:t xml:space="preserve">Anna </w:t>
+    </w:r>
+    <w:proofErr w:type="spellStart"/>
+    <w:r>
+      <w:rPr>
+        <w:sz w:val="20"/>
+      </w:rPr>
+      <w:t>Diack</w:t>
+    </w:r>
+    <w:proofErr w:type="spellEnd"/>
+  </w:p>
+  <w:p>
+    <w:pPr>
+      <w:pStyle w:val="Kopfzeile"/>
+      <w:rPr>
+        <w:sz w:val="20"/>
+      </w:rPr>
+    </w:pPr>
+    <w:r>
+      <w:rPr>
+        <w:sz w:val="20"/>
+      </w:rPr>
+      <w:t>Heiko Schuldt</w:t>
+    </w:r>
+    <w:r>
+      <w:rPr>
+        <w:sz w:val="20"/>
+      </w:rPr>
+      <w:tab/>
+    </w:r>
+    <w:r>
+      <w:rPr>
+        <w:sz w:val="20"/>
+      </w:rPr>
+      <w:tab/>
+    </w:r>
+    <w:r>
+      <w:rPr>
+        <w:sz w:val="20"/>
+      </w:rPr>
+      <w:t>Meipei Nghiem</w:t>
+    </w:r>
+  </w:p>
+  <w:p>
+    <w:pPr>
+      <w:pStyle w:val="Kopfzeile"/>
+      <w:rPr>
+        <w:sz w:val="20"/>
+      </w:rPr>
+    </w:pPr>
+    <w:r>
+      <w:rPr>
+        <w:sz w:val="20"/>
+      </w:rPr>
+      <w:t>Programmierprojekt</w:t>
+    </w:r>
+    <w:r>
+      <w:rPr>
+        <w:sz w:val="20"/>
+      </w:rPr>
+      <w:tab/>
+    </w:r>
+    <w:r>
+      <w:rPr>
+        <w:sz w:val="20"/>
+      </w:rPr>
+      <w:tab/>
+      <w:t xml:space="preserve">Adrian </w:t>
+    </w:r>
+    <w:proofErr w:type="spellStart"/>
+    <w:r>
+      <w:rPr>
+        <w:sz w:val="20"/>
+      </w:rPr>
+      <w:t>Prokopczyk</w:t>
+    </w:r>
+    <w:proofErr w:type="spellEnd"/>
+  </w:p>
+  <w:p>
+    <w:pPr>
+      <w:pStyle w:val="Kopfzeile"/>
+      <w:rPr>
+        <w:sz w:val="20"/>
+      </w:rPr>
+    </w:pPr>
+    <w:r>
+      <w:rPr>
+        <w:sz w:val="20"/>
+      </w:rPr>
+      <w:t>FS2020</w:t>
+    </w:r>
+    <w:r>
+      <w:rPr>
+        <w:sz w:val="20"/>
+      </w:rPr>
+      <w:tab/>
+    </w:r>
+    <w:r>
+      <w:rPr>
+        <w:sz w:val="20"/>
+      </w:rPr>
+      <w:tab/>
+      <w:t>Johannes Nussbaum</w:t>
+    </w:r>
+  </w:p>
+  <w:p>
+    <w:pPr>
+      <w:pStyle w:val="Kopfzeile"/>
+      <w:rPr>
+        <w:sz w:val="20"/>
+      </w:rPr>
+    </w:pPr>
+  </w:p>
+</w:hdr>
+</file>
+
 <file path=word/numbering.xml><?xml version="1.0" encoding="utf-8"?>
-<w:numbering xmlns:wpc="http://schemas.microsoft.com/office/word/2010/wordprocessingCanvas" xmlns:cx="http://schemas.microsoft.com/office/drawing/2014/chartex" xmlns:cx1="http://schemas.microsoft.com/office/drawing/2015/9/8/chartex" xmlns:cx2="http://schemas.microsoft.com/office/drawing/2015/10/21/chartex" xmlns:cx3="http://schemas.microsoft.com/office/drawing/2016/5/9/chartex" xmlns:cx4="http://schemas.microsoft.com/office/drawing/2016/5/10/chartex" xmlns:cx5="http://schemas.microsoft.com/office/drawing/2016/5/11/chartex" xmlns:cx6="http://schemas.microsoft.com/office/drawing/2016/5/12/chartex" xmlns:cx7="http://schemas.microsoft.com/office/drawing/2016/5/13/chartex" xmlns:cx8="http://schemas.microsoft.com/office/drawing/2016/5/14/chartex" xmlns:mc="http://schemas.openxmlformats.org/markup-compatibility/2006" xmlns:aink="http://schemas.microsoft.com/office/drawing/2016/ink" xmlns:am3d="http://schemas.microsoft.com/office/drawing/2017/model3d" xmlns:o="urn:schemas-microsoft-com:office:office" xmlns:r="http://schemas.openxmlformats.org/officeDocument/2006/relationships" xmlns:m="http://schemas.openxmlformats.org/officeDocument/2006/math" xmlns:v="urn:schemas-microsoft-com:vml" xmlns:wp14="http://schemas.microsoft.com/office/word/2010/wordprocessingDrawing" xmlns:wp="http://schemas.openxmlformats.org/drawingml/2006/wordprocessingDrawing" xmlns:w10="urn:schemas-microsoft-com:office:word" xmlns:w="http://schemas.openxmlformats.org/wordprocessingml/2006/main" xmlns:w14="http://schemas.microsoft.com/office/word/2010/wordml" xmlns:w15="http://schemas.microsoft.com/office/word/2012/wordml" xmlns:w16cid="http://schemas.microsoft.com/office/word/2016/wordml/cid" xmlns:w16se="http://schemas.microsoft.com/office/word/2015/wordml/symex" xmlns:wpg="http://schemas.microsoft.com/office/word/2010/wordprocessingGroup" xmlns:wpi="http://schemas.microsoft.com/office/word/2010/wordprocessingInk" xmlns:wne="http://schemas.microsoft.com/office/word/2006/wordml" xmlns:wps="http://schemas.microsoft.com/office/word/2010/wordprocessingShape" mc:Ignorable="w14 w15 w16se w16cid wp14">
-  <w:abstractNum w:abstractNumId="0" w15:restartNumberingAfterBreak="0">
+<w:numbering xmlns:wpc="http://schemas.microsoft.com/office/word/2010/wordprocessingCanvas" xmlns:mo="http://schemas.microsoft.com/office/mac/office/2008/main" xmlns:mc="http://schemas.openxmlformats.org/markup-compatibility/2006" xmlns:mv="urn:schemas-microsoft-com:mac:vml" xmlns:o="urn:schemas-microsoft-com:office:office" xmlns:r="http://schemas.openxmlformats.org/officeDocument/2006/relationships" xmlns:m="http://schemas.openxmlformats.org/officeDocument/2006/math" xmlns:v="urn:schemas-microsoft-com:vml" xmlns:wp14="http://schemas.microsoft.com/office/word/2010/wordprocessingDrawing" xmlns:wp="http://schemas.openxmlformats.org/drawingml/2006/wordprocessingDrawing" xmlns:w10="urn:schemas-microsoft-com:office:word" xmlns:w="http://schemas.openxmlformats.org/wordprocessingml/2006/main" xmlns:w14="http://schemas.microsoft.com/office/word/2010/wordml" xmlns:w15="http://schemas.microsoft.com/office/word/2012/wordml" xmlns:wpg="http://schemas.microsoft.com/office/word/2010/wordprocessingGroup" xmlns:wpi="http://schemas.microsoft.com/office/word/2010/wordprocessingInk" xmlns:wne="http://schemas.microsoft.com/office/word/2006/wordml" xmlns:wps="http://schemas.microsoft.com/office/word/2010/wordprocessingShape" mc:Ignorable="w14 w15 wp14">
+  <w:abstractNum w:abstractNumId="0">
     <w:nsid w:val="459533D4"/>
     <w:multiLevelType w:val="hybridMultilevel"/>
     <w:tmpl w:val="5DA0584C"/>
@@ -800,7 +1070,7 @@
       </w:rPr>
     </w:lvl>
   </w:abstractNum>
-  <w:abstractNum w:abstractNumId="1" w15:restartNumberingAfterBreak="0">
+  <w:abstractNum w:abstractNumId="1">
     <w:nsid w:val="5E595321"/>
     <w:multiLevelType w:val="hybridMultilevel"/>
     <w:tmpl w:val="C89EFC18"/>
@@ -913,7 +1183,7 @@
       </w:rPr>
     </w:lvl>
   </w:abstractNum>
-  <w:abstractNum w:abstractNumId="2" w15:restartNumberingAfterBreak="0">
+  <w:abstractNum w:abstractNumId="2">
     <w:nsid w:val="5F8119CD"/>
     <w:multiLevelType w:val="hybridMultilevel"/>
     <w:tmpl w:val="28BE62F8"/>
@@ -1039,7 +1309,7 @@
 </file>
 
 <file path=word/styles.xml><?xml version="1.0" encoding="utf-8"?>
-<w:styles xmlns:mc="http://schemas.openxmlformats.org/markup-compatibility/2006" xmlns:r="http://schemas.openxmlformats.org/officeDocument/2006/relationships" xmlns:w="http://schemas.openxmlformats.org/wordprocessingml/2006/main" xmlns:w14="http://schemas.microsoft.com/office/word/2010/wordml" xmlns:w15="http://schemas.microsoft.com/office/word/2012/wordml" xmlns:w16cid="http://schemas.microsoft.com/office/word/2016/wordml/cid" xmlns:w16se="http://schemas.microsoft.com/office/word/2015/wordml/symex" mc:Ignorable="w14 w15 w16se w16cid">
+<w:styles xmlns:mc="http://schemas.openxmlformats.org/markup-compatibility/2006" xmlns:r="http://schemas.openxmlformats.org/officeDocument/2006/relationships" xmlns:w="http://schemas.openxmlformats.org/wordprocessingml/2006/main" xmlns:w14="http://schemas.microsoft.com/office/word/2010/wordml" xmlns:w15="http://schemas.microsoft.com/office/word/2012/wordml" mc:Ignorable="w14 w15">
   <w:docDefaults>
     <w:rPrDefault>
       <w:rPr>
@@ -1055,7 +1325,7 @@
       </w:pPr>
     </w:pPrDefault>
   </w:docDefaults>
-  <w:latentStyles w:defLockedState="0" w:defUIPriority="99" w:defSemiHidden="0" w:defUnhideWhenUsed="0" w:defQFormat="0" w:count="376">
+  <w:latentStyles w:defLockedState="0" w:defUIPriority="99" w:defSemiHidden="0" w:defUnhideWhenUsed="0" w:defQFormat="0" w:count="381">
     <w:lsdException w:name="Normal" w:uiPriority="0" w:qFormat="1"/>
     <w:lsdException w:name="heading 1" w:uiPriority="9" w:qFormat="1"/>
     <w:lsdException w:name="heading 2" w:semiHidden="1" w:uiPriority="9" w:unhideWhenUsed="1" w:qFormat="1"/>
@@ -1428,10 +1698,6 @@
     <w:lsdException w:name="List Table 6 Colorful Accent 6" w:uiPriority="51"/>
     <w:lsdException w:name="List Table 7 Colorful Accent 6" w:uiPriority="52"/>
     <w:lsdException w:name="Mention" w:semiHidden="1" w:unhideWhenUsed="1"/>
-    <w:lsdException w:name="Smart Hyperlink" w:semiHidden="1" w:unhideWhenUsed="1"/>
-    <w:lsdException w:name="Hashtag" w:semiHidden="1" w:unhideWhenUsed="1"/>
-    <w:lsdException w:name="Unresolved Mention" w:semiHidden="1" w:unhideWhenUsed="1"/>
-    <w:lsdException w:name="Smart Link" w:semiHidden="1" w:unhideWhenUsed="1"/>
   </w:latentStyles>
   <w:style w:type="paragraph" w:default="1" w:styleId="Standard">
     <w:name w:val="Normal"/>
@@ -1508,6 +1774,50 @@
       <w:ind w:left="720"/>
       <w:contextualSpacing/>
     </w:pPr>
+  </w:style>
+  <w:style w:type="paragraph" w:styleId="Kopfzeile">
+    <w:name w:val="header"/>
+    <w:basedOn w:val="Standard"/>
+    <w:link w:val="KopfzeileZchn"/>
+    <w:uiPriority w:val="99"/>
+    <w:unhideWhenUsed/>
+    <w:rsid w:val="00AD09CF"/>
+    <w:pPr>
+      <w:tabs>
+        <w:tab w:val="center" w:pos="4536"/>
+        <w:tab w:val="right" w:pos="9072"/>
+      </w:tabs>
+      <w:spacing w:after="0" w:line="240" w:lineRule="auto"/>
+    </w:pPr>
+  </w:style>
+  <w:style w:type="character" w:customStyle="1" w:styleId="KopfzeileZchn">
+    <w:name w:val="Kopfzeile Zchn"/>
+    <w:basedOn w:val="Absatz-Standardschriftart"/>
+    <w:link w:val="Kopfzeile"/>
+    <w:uiPriority w:val="99"/>
+    <w:rsid w:val="00AD09CF"/>
+  </w:style>
+  <w:style w:type="paragraph" w:styleId="Fuzeile">
+    <w:name w:val="footer"/>
+    <w:basedOn w:val="Standard"/>
+    <w:link w:val="FuzeileZchn"/>
+    <w:uiPriority w:val="99"/>
+    <w:unhideWhenUsed/>
+    <w:rsid w:val="00AD09CF"/>
+    <w:pPr>
+      <w:tabs>
+        <w:tab w:val="center" w:pos="4536"/>
+        <w:tab w:val="right" w:pos="9072"/>
+      </w:tabs>
+      <w:spacing w:after="0" w:line="240" w:lineRule="auto"/>
+    </w:pPr>
+  </w:style>
+  <w:style w:type="character" w:customStyle="1" w:styleId="FuzeileZchn">
+    <w:name w:val="Fußzeile Zchn"/>
+    <w:basedOn w:val="Absatz-Standardschriftart"/>
+    <w:link w:val="Fuzeile"/>
+    <w:uiPriority w:val="99"/>
+    <w:rsid w:val="00AD09CF"/>
   </w:style>
 </w:styles>
 </file>

</xml_diff>

<commit_message>
Netzwerkprotokoll aktualisiert für MS3
Former-commit-id: 809ba4309747c061e1b8e8f4d2863b17b4b7e0eb
</commit_message>
<xml_diff>
--- a/documents/Netzwerkprotokoll.docx
+++ b/documents/Netzwerkprotokoll.docx
@@ -1,6 +1,6 @@
 
 <file path=word/document.xml><?xml version="1.0" encoding="utf-8"?>
-<w:document xmlns:wpc="http://schemas.microsoft.com/office/word/2010/wordprocessingCanvas" xmlns:mo="http://schemas.microsoft.com/office/mac/office/2008/main" xmlns:mc="http://schemas.openxmlformats.org/markup-compatibility/2006" xmlns:mv="urn:schemas-microsoft-com:mac:vml" xmlns:o="urn:schemas-microsoft-com:office:office" xmlns:r="http://schemas.openxmlformats.org/officeDocument/2006/relationships" xmlns:m="http://schemas.openxmlformats.org/officeDocument/2006/math" xmlns:v="urn:schemas-microsoft-com:vml" xmlns:wp14="http://schemas.microsoft.com/office/word/2010/wordprocessingDrawing" xmlns:wp="http://schemas.openxmlformats.org/drawingml/2006/wordprocessingDrawing" xmlns:w10="urn:schemas-microsoft-com:office:word" xmlns:w="http://schemas.openxmlformats.org/wordprocessingml/2006/main" xmlns:w14="http://schemas.microsoft.com/office/word/2010/wordml" xmlns:w15="http://schemas.microsoft.com/office/word/2012/wordml" xmlns:wpg="http://schemas.microsoft.com/office/word/2010/wordprocessingGroup" xmlns:wpi="http://schemas.microsoft.com/office/word/2010/wordprocessingInk" xmlns:wne="http://schemas.microsoft.com/office/word/2006/wordml" xmlns:wps="http://schemas.microsoft.com/office/word/2010/wordprocessingShape" mc:Ignorable="w14 w15 wp14">
+<w:document xmlns:wpc="http://schemas.microsoft.com/office/word/2010/wordprocessingCanvas" xmlns:cx="http://schemas.microsoft.com/office/drawing/2014/chartex" xmlns:cx1="http://schemas.microsoft.com/office/drawing/2015/9/8/chartex" xmlns:cx2="http://schemas.microsoft.com/office/drawing/2015/10/21/chartex" xmlns:cx3="http://schemas.microsoft.com/office/drawing/2016/5/9/chartex" xmlns:cx4="http://schemas.microsoft.com/office/drawing/2016/5/10/chartex" xmlns:cx5="http://schemas.microsoft.com/office/drawing/2016/5/11/chartex" xmlns:cx6="http://schemas.microsoft.com/office/drawing/2016/5/12/chartex" xmlns:cx7="http://schemas.microsoft.com/office/drawing/2016/5/13/chartex" xmlns:cx8="http://schemas.microsoft.com/office/drawing/2016/5/14/chartex" xmlns:mc="http://schemas.openxmlformats.org/markup-compatibility/2006" xmlns:aink="http://schemas.microsoft.com/office/drawing/2016/ink" xmlns:am3d="http://schemas.microsoft.com/office/drawing/2017/model3d" xmlns:o="urn:schemas-microsoft-com:office:office" xmlns:r="http://schemas.openxmlformats.org/officeDocument/2006/relationships" xmlns:m="http://schemas.openxmlformats.org/officeDocument/2006/math" xmlns:v="urn:schemas-microsoft-com:vml" xmlns:wp14="http://schemas.microsoft.com/office/word/2010/wordprocessingDrawing" xmlns:wp="http://schemas.openxmlformats.org/drawingml/2006/wordprocessingDrawing" xmlns:w10="urn:schemas-microsoft-com:office:word" xmlns:w="http://schemas.openxmlformats.org/wordprocessingml/2006/main" xmlns:w14="http://schemas.microsoft.com/office/word/2010/wordml" xmlns:w15="http://schemas.microsoft.com/office/word/2012/wordml" xmlns:w16cid="http://schemas.microsoft.com/office/word/2016/wordml/cid" xmlns:w16se="http://schemas.microsoft.com/office/word/2015/wordml/symex" xmlns:wpg="http://schemas.microsoft.com/office/word/2010/wordprocessingGroup" xmlns:wpi="http://schemas.microsoft.com/office/word/2010/wordprocessingInk" xmlns:wne="http://schemas.microsoft.com/office/word/2006/wordml" xmlns:wps="http://schemas.microsoft.com/office/word/2010/wordprocessingShape" mc:Ignorable="w14 w15 w16se w16cid wp14">
   <w:body>
     <w:p>
       <w:pPr>
@@ -41,7 +41,19 @@
         <w:rPr>
           <w:rFonts w:ascii="Calibri" w:hAnsi="Calibri"/>
         </w:rPr>
-        <w:t xml:space="preserve"> &lt;username&gt;</w:t>
+        <w:t>#</w:t>
+      </w:r>
+      <w:r>
+        <w:rPr>
+          <w:rFonts w:ascii="Calibri" w:hAnsi="Calibri"/>
+        </w:rPr>
+        <w:t>U</w:t>
+      </w:r>
+      <w:r>
+        <w:rPr>
+          <w:rFonts w:ascii="Calibri" w:hAnsi="Calibri"/>
+        </w:rPr>
+        <w:t>sername</w:t>
       </w:r>
       <w:r>
         <w:rPr>
@@ -66,7 +78,7 @@
     <w:p>
       <w:pPr>
         <w:spacing w:line="276" w:lineRule="auto"/>
-        <w:ind w:left="2835" w:hanging="2835"/>
+        <w:ind w:left="2832" w:hanging="2832"/>
         <w:rPr>
           <w:rFonts w:ascii="Calibri" w:hAnsi="Calibri"/>
         </w:rPr>
@@ -81,7 +93,13 @@
         <w:rPr>
           <w:rFonts w:ascii="Calibri" w:hAnsi="Calibri"/>
         </w:rPr>
-        <w:t xml:space="preserve"> &lt;username&gt;</w:t>
+        <w:t>#U</w:t>
+      </w:r>
+      <w:r>
+        <w:rPr>
+          <w:rFonts w:ascii="Calibri" w:hAnsi="Calibri"/>
+        </w:rPr>
+        <w:t>sername</w:t>
       </w:r>
       <w:r>
         <w:rPr>
@@ -100,7 +118,7 @@
     <w:p>
       <w:pPr>
         <w:spacing w:line="276" w:lineRule="auto"/>
-        <w:ind w:left="2835" w:hanging="2835"/>
+        <w:ind w:left="2832" w:hanging="2832"/>
         <w:rPr>
           <w:rFonts w:ascii="Calibri" w:hAnsi="Calibri"/>
         </w:rPr>
@@ -115,6 +133,12 @@
         <w:rPr>
           <w:rFonts w:ascii="Calibri" w:hAnsi="Calibri"/>
         </w:rPr>
+        <w:t>#Username</w:t>
+      </w:r>
+      <w:r>
+        <w:rPr>
+          <w:rFonts w:ascii="Calibri" w:hAnsi="Calibri"/>
+        </w:rPr>
         <w:t xml:space="preserve"> </w:t>
       </w:r>
       <w:r>
@@ -122,13 +146,19 @@
           <w:rFonts w:ascii="Calibri" w:hAnsi="Calibri"/>
         </w:rPr>
         <w:tab/>
-        <w:t>Antwort des Servers, dass dieser Name schon vergeben ist.</w:t>
+        <w:t>Antwort des Servers, dass dieser Name schon vergeben ist</w:t>
+      </w:r>
+      <w:r>
+        <w:rPr>
+          <w:rFonts w:ascii="Calibri" w:hAnsi="Calibri"/>
+        </w:rPr>
+        <w:t>, und deshalb eine Zahl an den gewünschten Namen angehängt wurde. Der mitgeschickte Username ist derjenige mit der Zahl, unter welchem der Client jetzt registriert ist.</w:t>
       </w:r>
     </w:p>
     <w:p>
       <w:pPr>
         <w:spacing w:line="276" w:lineRule="auto"/>
-        <w:ind w:left="2268" w:hanging="2268"/>
+        <w:ind w:left="2832" w:hanging="2832"/>
         <w:rPr>
           <w:rFonts w:ascii="Calibri" w:hAnsi="Calibri"/>
         </w:rPr>
@@ -143,284 +173,574 @@
         <w:rPr>
           <w:rFonts w:ascii="Calibri" w:hAnsi="Calibri"/>
         </w:rPr>
-        <w:t>|Sender|</w:t>
-      </w:r>
-      <w:r>
-        <w:rPr>
-          <w:rFonts w:ascii="Calibri" w:hAnsi="Calibri"/>
-        </w:rPr>
-        <w:t>Empfänger|</w:t>
-      </w:r>
-      <w:r>
-        <w:rPr>
-          <w:rFonts w:ascii="Calibri" w:hAnsi="Calibri"/>
-        </w:rPr>
-        <w:t>isPrivateMessage|</w:t>
-      </w:r>
-      <w:r>
-        <w:rPr>
-          <w:rFonts w:ascii="Calibri" w:hAnsi="Calibri"/>
-        </w:rPr>
-        <w:t>&lt;message&gt;</w:t>
+        <w:t>#</w:t>
+      </w:r>
+      <w:r>
+        <w:rPr>
+          <w:rFonts w:ascii="Calibri" w:hAnsi="Calibri"/>
+        </w:rPr>
+        <w:t>Sender</w:t>
+      </w:r>
+      <w:r>
+        <w:rPr>
+          <w:rFonts w:ascii="Calibri" w:hAnsi="Calibri"/>
+        </w:rPr>
+        <w:t>#</w:t>
+      </w:r>
+      <w:r>
+        <w:rPr>
+          <w:rFonts w:ascii="Calibri" w:hAnsi="Calibri"/>
+        </w:rPr>
+        <w:t>Empfänger</w:t>
+      </w:r>
+      <w:r>
+        <w:rPr>
+          <w:rFonts w:ascii="Calibri" w:hAnsi="Calibri"/>
+        </w:rPr>
+        <w:t>#</w:t>
+      </w:r>
+      <w:r>
+        <w:rPr>
+          <w:rFonts w:ascii="Calibri" w:hAnsi="Calibri"/>
+        </w:rPr>
+        <w:t>isPrivateMessage</w:t>
+      </w:r>
+      <w:r>
+        <w:rPr>
+          <w:rFonts w:ascii="Calibri" w:hAnsi="Calibri"/>
+        </w:rPr>
+        <w:t>#Nachricht</w:t>
+      </w:r>
+      <w:r>
+        <w:rPr>
+          <w:rFonts w:ascii="Calibri" w:hAnsi="Calibri"/>
+        </w:rPr>
+        <w:br/>
+      </w:r>
+      <w:r>
+        <w:rPr>
+          <w:rFonts w:ascii="Calibri" w:hAnsi="Calibri"/>
+        </w:rPr>
+        <w:t>Der Sender</w:t>
+      </w:r>
+      <w:r>
+        <w:rPr>
+          <w:rFonts w:ascii="Calibri" w:hAnsi="Calibri"/>
+        </w:rPr>
+        <w:t xml:space="preserve"> sendet eine Chatnachricht an </w:t>
+      </w:r>
+      <w:r>
+        <w:rPr>
+          <w:rFonts w:ascii="Calibri" w:hAnsi="Calibri"/>
+        </w:rPr>
+        <w:t>Empfänger</w:t>
+      </w:r>
+      <w:r>
+        <w:rPr>
+          <w:rFonts w:ascii="Calibri" w:hAnsi="Calibri"/>
+        </w:rPr>
+        <w:t xml:space="preserve"> (E</w:t>
+      </w:r>
+      <w:r>
+        <w:rPr>
+          <w:rFonts w:ascii="Calibri" w:hAnsi="Calibri"/>
+        </w:rPr>
+        <w:t xml:space="preserve">mpfänger: </w:t>
+      </w:r>
+      <w:r>
+        <w:rPr>
+          <w:rFonts w:ascii="Calibri" w:hAnsi="Calibri"/>
+        </w:rPr>
+        <w:t>e</w:t>
+      </w:r>
+      <w:r>
+        <w:rPr>
+          <w:rFonts w:ascii="Calibri" w:hAnsi="Calibri"/>
+        </w:rPr>
+        <w:t xml:space="preserve">ntweder </w:t>
+      </w:r>
+      <w:r>
+        <w:rPr>
+          <w:rFonts w:ascii="Calibri" w:hAnsi="Calibri"/>
+        </w:rPr>
+        <w:t>U</w:t>
+      </w:r>
+      <w:r>
+        <w:rPr>
+          <w:rFonts w:ascii="Calibri" w:hAnsi="Calibri"/>
+        </w:rPr>
+        <w:t>sername oder ALL</w:t>
+      </w:r>
+      <w:r>
+        <w:rPr>
+          <w:rFonts w:ascii="Calibri" w:hAnsi="Calibri"/>
+        </w:rPr>
+        <w:t>).</w:t>
+      </w:r>
+      <w:r>
+        <w:rPr>
+          <w:rFonts w:ascii="Calibri" w:hAnsi="Calibri"/>
+        </w:rPr>
+        <w:br/>
+      </w:r>
+      <w:r>
+        <w:rPr>
+          <w:rFonts w:ascii="Calibri" w:hAnsi="Calibri"/>
+        </w:rPr>
+        <w:t>isPrivateMessage</w:t>
+      </w:r>
+      <w:r>
+        <w:rPr>
+          <w:rFonts w:ascii="Calibri" w:hAnsi="Calibri"/>
+        </w:rPr>
+        <w:t xml:space="preserve"> (String)</w:t>
+      </w:r>
+      <w:r>
+        <w:rPr>
+          <w:rFonts w:ascii="Calibri" w:hAnsi="Calibri"/>
+        </w:rPr>
+        <w:t>: E</w:t>
+      </w:r>
+      <w:r>
+        <w:rPr>
+          <w:rFonts w:ascii="Calibri" w:hAnsi="Calibri"/>
+        </w:rPr>
+        <w:t>ntweder true oder false</w:t>
+      </w:r>
+      <w:r>
+        <w:rPr>
+          <w:rFonts w:ascii="Calibri" w:hAnsi="Calibri"/>
+        </w:rPr>
+        <w:t>.</w:t>
+      </w:r>
+      <w:r>
+        <w:rPr>
+          <w:rFonts w:ascii="Calibri" w:hAnsi="Calibri"/>
+        </w:rPr>
+        <w:br/>
+        <w:t xml:space="preserve">Dieser Befehl kann in beide </w:t>
+      </w:r>
+      <w:r>
+        <w:rPr>
+          <w:rFonts w:ascii="Calibri" w:hAnsi="Calibri"/>
+        </w:rPr>
+        <w:t>Richtungen verwendet werden (Server an Client und Client an Server).</w:t>
       </w:r>
     </w:p>
     <w:p>
       <w:pPr>
-        <w:spacing w:after="0" w:line="276" w:lineRule="auto"/>
-        <w:ind w:left="2835"/>
-        <w:rPr>
-          <w:rFonts w:ascii="Calibri" w:hAnsi="Calibri"/>
-        </w:rPr>
-      </w:pPr>
-      <w:r>
-        <w:rPr>
-          <w:rFonts w:ascii="Calibri" w:hAnsi="Calibri"/>
-        </w:rPr>
-        <w:t>Client sendet eine Chatnachricht an Server.</w:t>
+        <w:spacing w:line="276" w:lineRule="auto"/>
+        <w:ind w:left="2832" w:hanging="2832"/>
+        <w:rPr>
+          <w:rFonts w:ascii="Calibri" w:hAnsi="Calibri"/>
+        </w:rPr>
+      </w:pPr>
+      <w:r>
+        <w:rPr>
+          <w:rFonts w:ascii="Calibri" w:hAnsi="Calibri"/>
+        </w:rPr>
+        <w:t>GETLOBBYLIST</w:t>
+      </w:r>
+      <w:r>
+        <w:rPr>
+          <w:rFonts w:ascii="Calibri" w:hAnsi="Calibri"/>
+        </w:rPr>
+        <w:tab/>
+        <w:t>Client bittet den Server, ihm eine Liste der verfügbaren Lobbies zu schicken.</w:t>
       </w:r>
     </w:p>
     <w:p>
       <w:pPr>
-        <w:spacing w:after="0" w:line="276" w:lineRule="auto"/>
-        <w:ind w:left="2835"/>
-        <w:rPr>
-          <w:rFonts w:ascii="Calibri" w:hAnsi="Calibri"/>
-        </w:rPr>
-      </w:pPr>
-      <w:r>
-        <w:rPr>
-          <w:rFonts w:ascii="Calibri" w:hAnsi="Calibri"/>
-        </w:rPr>
-        <w:t>Empfänger: Entweder u</w:t>
-      </w:r>
-      <w:r>
-        <w:rPr>
-          <w:rFonts w:ascii="Calibri" w:hAnsi="Calibri"/>
-        </w:rPr>
-        <w:t>sername oder ALL</w:t>
+        <w:spacing w:line="276" w:lineRule="auto"/>
+        <w:ind w:left="2832" w:hanging="2832"/>
+        <w:rPr>
+          <w:rFonts w:ascii="Calibri" w:hAnsi="Calibri"/>
+        </w:rPr>
+      </w:pPr>
+      <w:r>
+        <w:rPr>
+          <w:rFonts w:ascii="Calibri" w:hAnsi="Calibri"/>
+        </w:rPr>
+        <w:t>SENDLOBBYLIST</w:t>
+      </w:r>
+      <w:r>
+        <w:rPr>
+          <w:rFonts w:ascii="Calibri" w:hAnsi="Calibri"/>
+        </w:rPr>
+        <w:t>#Lobby1#Lobby2#...</w:t>
+      </w:r>
+      <w:r>
+        <w:rPr>
+          <w:rFonts w:ascii="Calibri" w:hAnsi="Calibri"/>
+        </w:rPr>
+        <w:tab/>
+        <w:t>oder</w:t>
+      </w:r>
+      <w:r>
+        <w:rPr>
+          <w:rFonts w:ascii="Calibri" w:hAnsi="Calibri"/>
+        </w:rPr>
+        <w:tab/>
+        <w:t>SENDL</w:t>
+      </w:r>
+      <w:r>
+        <w:rPr>
+          <w:rFonts w:ascii="Calibri" w:hAnsi="Calibri"/>
+        </w:rPr>
+        <w:t>OBBYLIST#No Lobbies</w:t>
+      </w:r>
+      <w:r>
+        <w:rPr>
+          <w:rFonts w:ascii="Calibri" w:hAnsi="Calibri"/>
+        </w:rPr>
+        <w:br/>
+        <w:t>Der Server übermittelt die verfügbaren Lobbies an den Client.</w:t>
       </w:r>
     </w:p>
     <w:p>
       <w:pPr>
         <w:spacing w:line="276" w:lineRule="auto"/>
-        <w:ind w:left="2835"/>
-        <w:rPr>
-          <w:rFonts w:ascii="Calibri" w:hAnsi="Calibri"/>
-        </w:rPr>
-      </w:pPr>
-      <w:r>
-        <w:rPr>
-          <w:rFonts w:ascii="Calibri" w:hAnsi="Calibri"/>
-        </w:rPr>
-        <w:t>isPrivateMessage</w:t>
-      </w:r>
-      <w:r>
-        <w:rPr>
-          <w:rFonts w:ascii="Calibri" w:hAnsi="Calibri"/>
-        </w:rPr>
-        <w:t xml:space="preserve"> (String)</w:t>
-      </w:r>
-      <w:r>
-        <w:rPr>
-          <w:rFonts w:ascii="Calibri" w:hAnsi="Calibri"/>
-        </w:rPr>
-        <w:t>: E</w:t>
-      </w:r>
-      <w:r>
-        <w:rPr>
-          <w:rFonts w:ascii="Calibri" w:hAnsi="Calibri"/>
-        </w:rPr>
-        <w:t>ntweder true oder false</w:t>
+        <w:ind w:left="2832" w:hanging="2832"/>
+        <w:rPr>
+          <w:rFonts w:ascii="Calibri" w:hAnsi="Calibri"/>
+        </w:rPr>
+      </w:pPr>
+      <w:r>
+        <w:rPr>
+          <w:rFonts w:ascii="Calibri" w:hAnsi="Calibri"/>
+        </w:rPr>
+        <w:t>JOINLOBBY</w:t>
+      </w:r>
+      <w:r>
+        <w:rPr>
+          <w:rFonts w:ascii="Calibri" w:hAnsi="Calibri"/>
+        </w:rPr>
+        <w:t>#Lobbyname</w:t>
+      </w:r>
+      <w:r>
+        <w:rPr>
+          <w:rFonts w:ascii="Calibri" w:hAnsi="Calibri"/>
+        </w:rPr>
+        <w:tab/>
+        <w:t>Client teilt dem Server mit, dass er dieser Lobby beitreten möchte.</w:t>
       </w:r>
     </w:p>
     <w:p>
       <w:pPr>
         <w:spacing w:line="276" w:lineRule="auto"/>
-        <w:ind w:left="2835" w:hanging="2835"/>
-        <w:rPr>
-          <w:rFonts w:ascii="Calibri" w:hAnsi="Calibri"/>
-        </w:rPr>
-      </w:pPr>
-      <w:r>
-        <w:rPr>
-          <w:rFonts w:ascii="Calibri" w:hAnsi="Calibri"/>
-        </w:rPr>
-        <w:t>GAM</w:t>
-      </w:r>
-      <w:r>
-        <w:rPr>
-          <w:rFonts w:ascii="Calibri" w:hAnsi="Calibri"/>
-        </w:rPr>
-        <w:t>E</w:t>
-      </w:r>
-      <w:r>
-        <w:rPr>
-          <w:rFonts w:ascii="Calibri" w:hAnsi="Calibri"/>
-        </w:rPr>
-        <w:t>ST</w:t>
-      </w:r>
-      <w:r>
-        <w:rPr>
-          <w:rFonts w:ascii="Calibri" w:hAnsi="Calibri"/>
-        </w:rPr>
-        <w:t>ART</w:t>
+        <w:ind w:left="2832" w:hanging="2832"/>
+        <w:rPr>
+          <w:rFonts w:ascii="Calibri" w:hAnsi="Calibri"/>
+        </w:rPr>
+      </w:pPr>
+      <w:r>
+        <w:rPr>
+          <w:rFonts w:ascii="Calibri" w:hAnsi="Calibri"/>
+        </w:rPr>
+        <w:t>LOBBYJOINED</w:t>
+      </w:r>
+      <w:r>
+        <w:rPr>
+          <w:rFonts w:ascii="Calibri" w:hAnsi="Calibri"/>
+        </w:rPr>
+        <w:t>#Lobbyname</w:t>
       </w:r>
       <w:r>
         <w:rPr>
           <w:rFonts w:ascii="Calibri" w:hAnsi="Calibri"/>
         </w:rPr>
         <w:tab/>
-        <w:t xml:space="preserve">Der Server startet </w:t>
-      </w:r>
-      <w:r>
-        <w:rPr>
-          <w:rFonts w:ascii="Calibri" w:hAnsi="Calibri"/>
-        </w:rPr>
-        <w:t>das Spiel</w:t>
-      </w:r>
-      <w:r>
-        <w:rPr>
-          <w:rFonts w:ascii="Calibri" w:hAnsi="Calibri"/>
-        </w:rPr>
-        <w:t>.</w:t>
+        <w:t>Server teilt dem Client mit, dass der Client dieser Lobby hinzugefügt wurde.</w:t>
       </w:r>
     </w:p>
     <w:p>
       <w:pPr>
         <w:spacing w:line="276" w:lineRule="auto"/>
-        <w:ind w:left="2835" w:hanging="2835"/>
-        <w:rPr>
-          <w:rFonts w:ascii="Calibri" w:hAnsi="Calibri"/>
-        </w:rPr>
-      </w:pPr>
-      <w:r>
-        <w:rPr>
-          <w:rFonts w:ascii="Calibri" w:hAnsi="Calibri"/>
-        </w:rPr>
-        <w:t>G</w:t>
-      </w:r>
-      <w:r>
-        <w:rPr>
-          <w:rFonts w:ascii="Calibri" w:hAnsi="Calibri"/>
-        </w:rPr>
-        <w:t>IV</w:t>
-      </w:r>
-      <w:r>
-        <w:rPr>
-          <w:rFonts w:ascii="Calibri" w:hAnsi="Calibri"/>
-        </w:rPr>
-        <w:t>CA</w:t>
-      </w:r>
-      <w:r>
-        <w:rPr>
-          <w:rFonts w:ascii="Calibri" w:hAnsi="Calibri"/>
-        </w:rPr>
-        <w:t>RD</w:t>
-      </w:r>
-      <w:r>
-        <w:rPr>
-          <w:rFonts w:ascii="Calibri" w:hAnsi="Calibri"/>
-        </w:rPr>
-        <w:t xml:space="preserve"> &lt;cardname&gt;</w:t>
+        <w:ind w:left="2832" w:hanging="2832"/>
+        <w:rPr>
+          <w:rFonts w:ascii="Calibri" w:hAnsi="Calibri"/>
+        </w:rPr>
+      </w:pPr>
+      <w:r>
+        <w:rPr>
+          <w:rFonts w:ascii="Calibri" w:hAnsi="Calibri"/>
+        </w:rPr>
+        <w:t>CREATELOBBY</w:t>
+      </w:r>
+      <w:r>
+        <w:rPr>
+          <w:rFonts w:ascii="Calibri" w:hAnsi="Calibri"/>
+        </w:rPr>
+        <w:t>#Lobbyname</w:t>
       </w:r>
       <w:r>
         <w:rPr>
           <w:rFonts w:ascii="Calibri" w:hAnsi="Calibri"/>
         </w:rPr>
         <w:tab/>
-        <w:t>Server vertei</w:t>
-      </w:r>
-      <w:r>
-        <w:rPr>
-          <w:rFonts w:ascii="Calibri" w:hAnsi="Calibri"/>
-        </w:rPr>
-        <w:t>l</w:t>
-      </w:r>
-      <w:r>
-        <w:rPr>
-          <w:rFonts w:ascii="Calibri" w:hAnsi="Calibri"/>
-        </w:rPr>
-        <w:t>t Karte an Client</w:t>
+        <w:t>Client teilt dem Server mit</w:t>
+      </w:r>
+      <w:r>
+        <w:rPr>
+          <w:rFonts w:ascii="Calibri" w:hAnsi="Calibri"/>
+        </w:rPr>
+        <w:t>, dass er eine neue Lobby erstellen und ihr beitreten möchte.</w:t>
       </w:r>
     </w:p>
     <w:p>
       <w:pPr>
         <w:spacing w:line="276" w:lineRule="auto"/>
-        <w:ind w:left="2835" w:hanging="2835"/>
-        <w:rPr>
-          <w:rFonts w:ascii="Calibri" w:hAnsi="Calibri"/>
-        </w:rPr>
-      </w:pPr>
-      <w:r>
-        <w:rPr>
-          <w:rFonts w:ascii="Calibri" w:hAnsi="Calibri"/>
-        </w:rPr>
-        <w:t>TUR</w:t>
-      </w:r>
-      <w:r>
-        <w:rPr>
-          <w:rFonts w:ascii="Calibri" w:hAnsi="Calibri"/>
-        </w:rPr>
-        <w:t>N</w:t>
-      </w:r>
-      <w:r>
-        <w:rPr>
-          <w:rFonts w:ascii="Calibri" w:hAnsi="Calibri"/>
-        </w:rPr>
-        <w:t>ST</w:t>
-      </w:r>
-      <w:r>
-        <w:rPr>
-          <w:rFonts w:ascii="Calibri" w:hAnsi="Calibri"/>
-        </w:rPr>
-        <w:t>ART</w:t>
+        <w:ind w:left="2832" w:hanging="2832"/>
+        <w:rPr>
+          <w:rFonts w:ascii="Calibri" w:hAnsi="Calibri"/>
+        </w:rPr>
+      </w:pPr>
+      <w:r>
+        <w:rPr>
+          <w:rFonts w:ascii="Calibri" w:hAnsi="Calibri"/>
+        </w:rPr>
+        <w:t>READYFORGAME</w:t>
       </w:r>
       <w:r>
         <w:rPr>
           <w:rFonts w:ascii="Calibri" w:hAnsi="Calibri"/>
         </w:rPr>
         <w:tab/>
-        <w:t>Server teilt dem Client mit, dass sein Zug (10 Sek.) begonnen hat.</w:t>
+        <w:t>Client teilt dem Server mi</w:t>
+      </w:r>
+      <w:r>
+        <w:rPr>
+          <w:rFonts w:ascii="Calibri" w:hAnsi="Calibri"/>
+        </w:rPr>
+        <w:t>t, dass er bereit ist, das Spiel zu beginnen.</w:t>
       </w:r>
     </w:p>
     <w:p>
       <w:pPr>
         <w:spacing w:line="276" w:lineRule="auto"/>
-        <w:ind w:left="2835" w:hanging="2835"/>
-        <w:rPr>
-          <w:rFonts w:ascii="Calibri" w:hAnsi="Calibri"/>
-        </w:rPr>
-      </w:pPr>
-      <w:r>
-        <w:rPr>
-          <w:rFonts w:ascii="Calibri" w:hAnsi="Calibri"/>
-        </w:rPr>
-        <w:t>TUR</w:t>
-      </w:r>
-      <w:r>
-        <w:rPr>
-          <w:rFonts w:ascii="Calibri" w:hAnsi="Calibri"/>
-        </w:rPr>
-        <w:t>N</w:t>
-      </w:r>
-      <w:r>
-        <w:rPr>
-          <w:rFonts w:ascii="Calibri" w:hAnsi="Calibri"/>
-        </w:rPr>
-        <w:t>EN</w:t>
-      </w:r>
-      <w:r>
-        <w:rPr>
-          <w:rFonts w:ascii="Calibri" w:hAnsi="Calibri"/>
-        </w:rPr>
-        <w:t>D</w:t>
+        <w:ind w:left="2832" w:hanging="2832"/>
+        <w:rPr>
+          <w:rFonts w:ascii="Calibri" w:hAnsi="Calibri"/>
+        </w:rPr>
+      </w:pPr>
+      <w:r>
+        <w:rPr>
+          <w:rFonts w:ascii="Calibri" w:hAnsi="Calibri"/>
+        </w:rPr>
+        <w:t>GAMESTARTED#</w:t>
+      </w:r>
+      <w:r>
+        <w:rPr>
+          <w:rFonts w:ascii="Calibri" w:hAnsi="Calibri"/>
+        </w:rPr>
+        <w:t>Spieler1</w:t>
+      </w:r>
+      <w:r>
+        <w:rPr>
+          <w:rFonts w:ascii="Calibri" w:hAnsi="Calibri"/>
+        </w:rPr>
+        <w:t>::</w:t>
+      </w:r>
+      <w:r>
+        <w:rPr>
+          <w:rFonts w:ascii="Calibri" w:hAnsi="Calibri"/>
+        </w:rPr>
+        <w:t>Spieler2</w:t>
+      </w:r>
+      <w:r>
+        <w:rPr>
+          <w:rFonts w:ascii="Calibri" w:hAnsi="Calibri"/>
+        </w:rPr>
+        <w:t>::</w:t>
+      </w:r>
+      <w:r>
+        <w:rPr>
+          <w:rFonts w:ascii="Calibri" w:hAnsi="Calibri"/>
+        </w:rPr>
+        <w:t>Spieler3</w:t>
+      </w:r>
+      <w:r>
+        <w:rPr>
+          <w:rFonts w:ascii="Calibri" w:hAnsi="Calibri"/>
+        </w:rPr>
+        <w:t xml:space="preserve"> …</w:t>
+      </w:r>
+      <w:r>
+        <w:rPr>
+          <w:rFonts w:ascii="Calibri" w:hAnsi="Calibri"/>
+        </w:rPr>
+        <w:br/>
+        <w:t>Der Server teilt dem Client mit, dass das Spiel mit den genannten Spielern gestartet ist.</w:t>
+      </w:r>
+    </w:p>
+    <w:p>
+      <w:pPr>
+        <w:spacing w:line="276" w:lineRule="auto"/>
+        <w:ind w:left="2832" w:hanging="2832"/>
+        <w:rPr>
+          <w:rFonts w:ascii="Calibri" w:hAnsi="Calibri"/>
+        </w:rPr>
+      </w:pPr>
+      <w:r>
+        <w:rPr>
+          <w:rFonts w:ascii="Calibri" w:hAnsi="Calibri"/>
+        </w:rPr>
+        <w:t>GIVETURN</w:t>
       </w:r>
       <w:r>
         <w:rPr>
           <w:rFonts w:ascii="Calibri" w:hAnsi="Calibri"/>
         </w:rPr>
         <w:tab/>
-        <w:t>Server teilt dem Client mit, dass sein Zug (</w:t>
+        <w:t>Der Server teilt dem Client mit, dass er einen Zug machen kann.</w:t>
+      </w:r>
+    </w:p>
+    <w:p>
+      <w:pPr>
+        <w:spacing w:line="276" w:lineRule="auto"/>
+        <w:ind w:left="2832" w:hanging="2832"/>
+        <w:rPr>
+          <w:rFonts w:ascii="Calibri" w:hAnsi="Calibri"/>
+        </w:rPr>
+      </w:pPr>
+      <w:r>
+        <w:rPr>
+          <w:rFonts w:ascii="Calibri" w:hAnsi="Calibri"/>
+        </w:rPr>
+        <w:t>ASKFORCARD</w:t>
+      </w:r>
+      <w:r>
+        <w:rPr>
+          <w:rFonts w:ascii="Calibri" w:hAnsi="Calibri"/>
+        </w:rPr>
+        <w:tab/>
+        <w:t>Client bittet den Ser</w:t>
+      </w:r>
+      <w:r>
+        <w:rPr>
+          <w:rFonts w:ascii="Calibri" w:hAnsi="Calibri"/>
+        </w:rPr>
+        <w:t>ver um eine Karte.</w:t>
+      </w:r>
+    </w:p>
+    <w:p>
+      <w:pPr>
+        <w:spacing w:line="276" w:lineRule="auto"/>
+        <w:ind w:left="2832" w:hanging="2832"/>
+        <w:rPr>
+          <w:rFonts w:ascii="Calibri" w:hAnsi="Calibri"/>
+        </w:rPr>
+      </w:pPr>
+      <w:r>
+        <w:rPr>
+          <w:rFonts w:ascii="Calibri" w:hAnsi="Calibri"/>
+        </w:rPr>
+        <w:t>THROWCARD</w:t>
+      </w:r>
+      <w:r>
+        <w:rPr>
+          <w:rFonts w:ascii="Calibri" w:hAnsi="Calibri"/>
+        </w:rPr>
+        <w:t>#Kartenname</w:t>
+      </w:r>
+      <w:r>
+        <w:rPr>
+          <w:rFonts w:ascii="Calibri" w:hAnsi="Calibri"/>
+        </w:rPr>
+        <w:tab/>
+        <w:t xml:space="preserve">Der Client </w:t>
+      </w:r>
+      <w:r>
+        <w:rPr>
+          <w:rFonts w:ascii="Calibri" w:hAnsi="Calibri"/>
+        </w:rPr>
+        <w:t>teilt dem Server mit, dass er diese Karte wegschmeissen möchte.</w:t>
+      </w:r>
+    </w:p>
+    <w:p>
+      <w:pPr>
+        <w:spacing w:line="276" w:lineRule="auto"/>
+        <w:ind w:left="2832" w:hanging="2832"/>
+        <w:rPr>
+          <w:rFonts w:ascii="Calibri" w:hAnsi="Calibri"/>
+        </w:rPr>
+      </w:pPr>
+      <w:r>
+        <w:rPr>
+          <w:rFonts w:ascii="Calibri" w:hAnsi="Calibri"/>
+        </w:rPr>
+        <w:t>JUMPTHISTURN</w:t>
+      </w:r>
+      <w:r>
+        <w:rPr>
+          <w:rFonts w:ascii="Calibri" w:hAnsi="Calibri"/>
+        </w:rPr>
+        <w:tab/>
+        <w:t>Der Client teilt dem Server mit, dass er einmal aussetzen möchte.</w:t>
+      </w:r>
+    </w:p>
+    <w:p>
+      <w:pPr>
+        <w:spacing w:line="276" w:lineRule="auto"/>
+        <w:ind w:left="2832" w:hanging="2832"/>
+        <w:rPr>
+          <w:rFonts w:ascii="Calibri" w:hAnsi="Calibri"/>
+        </w:rPr>
+      </w:pPr>
+      <w:r>
+        <w:rPr>
+          <w:rFonts w:ascii="Calibri" w:hAnsi="Calibri"/>
+        </w:rPr>
+        <w:t>G</w:t>
+      </w:r>
+      <w:r>
+        <w:rPr>
+          <w:rFonts w:ascii="Calibri" w:hAnsi="Calibri"/>
+        </w:rPr>
+        <w:t>IV</w:t>
+      </w:r>
+      <w:r>
+        <w:rPr>
+          <w:rFonts w:ascii="Calibri" w:hAnsi="Calibri"/>
+        </w:rPr>
+        <w:t>E</w:t>
+      </w:r>
+      <w:r>
+        <w:rPr>
+          <w:rFonts w:ascii="Calibri" w:hAnsi="Calibri"/>
+        </w:rPr>
+        <w:t>CA</w:t>
+      </w:r>
+      <w:r>
+        <w:rPr>
+          <w:rFonts w:ascii="Calibri" w:hAnsi="Calibri"/>
+        </w:rPr>
+        <w:t>RD</w:t>
+      </w:r>
+      <w:r>
+        <w:rPr>
+          <w:rFonts w:ascii="Calibri" w:hAnsi="Calibri"/>
+        </w:rPr>
+        <w:t>#</w:t>
+      </w:r>
+      <w:r>
+        <w:rPr>
+          <w:rFonts w:ascii="Calibri" w:hAnsi="Calibri"/>
+        </w:rPr>
+        <w:t>Kartenname</w:t>
+      </w:r>
+      <w:r>
+        <w:rPr>
+          <w:rFonts w:ascii="Calibri" w:hAnsi="Calibri"/>
+        </w:rPr>
+        <w:tab/>
+        <w:t xml:space="preserve">Server </w:t>
+      </w:r>
+      <w:r>
+        <w:rPr>
+          <w:rFonts w:ascii="Calibri" w:hAnsi="Calibri"/>
+        </w:rPr>
+        <w:t>teilt d</w:t>
       </w:r>
       <w:bookmarkStart w:id="0" w:name="_GoBack"/>
       <w:bookmarkEnd w:id="0"/>
@@ -428,100 +748,88 @@
         <w:rPr>
           <w:rFonts w:ascii="Calibri" w:hAnsi="Calibri"/>
         </w:rPr>
-        <w:t>10 Sek.) fertig ist.</w:t>
-      </w:r>
-      <w:r>
-        <w:rPr>
-          <w:rFonts w:ascii="Calibri" w:hAnsi="Calibri"/>
-        </w:rPr>
-        <w:br/>
-        <w:t>Oder: Client teilt dem Server mit, dass er 1 Runde aussetzt.</w:t>
+        <w:t>em Client mit, dass der Client diese</w:t>
+      </w:r>
+      <w:r>
+        <w:rPr>
+          <w:rFonts w:ascii="Calibri" w:hAnsi="Calibri"/>
+        </w:rPr>
+        <w:t xml:space="preserve"> Karte </w:t>
+      </w:r>
+      <w:r>
+        <w:rPr>
+          <w:rFonts w:ascii="Calibri" w:hAnsi="Calibri"/>
+        </w:rPr>
+        <w:t>erhalten hat.</w:t>
       </w:r>
     </w:p>
     <w:p>
       <w:pPr>
         <w:spacing w:line="276" w:lineRule="auto"/>
-        <w:ind w:left="2835" w:hanging="2835"/>
-        <w:rPr>
-          <w:rFonts w:ascii="Calibri" w:hAnsi="Calibri"/>
-        </w:rPr>
-      </w:pPr>
-      <w:r>
-        <w:rPr>
-          <w:rFonts w:ascii="Calibri" w:hAnsi="Calibri"/>
-        </w:rPr>
-        <w:t>GETCA</w:t>
-      </w:r>
-      <w:r>
-        <w:rPr>
-          <w:rFonts w:ascii="Calibri" w:hAnsi="Calibri"/>
-        </w:rPr>
-        <w:t>RD</w:t>
+        <w:ind w:left="2832" w:hanging="2832"/>
+        <w:rPr>
+          <w:rFonts w:ascii="Calibri" w:hAnsi="Calibri"/>
+        </w:rPr>
+      </w:pPr>
+      <w:r>
+        <w:rPr>
+          <w:rFonts w:ascii="Calibri" w:hAnsi="Calibri"/>
+        </w:rPr>
+        <w:lastRenderedPageBreak/>
+        <w:t>ENDMATCH#Gewinner</w:t>
       </w:r>
       <w:r>
         <w:rPr>
           <w:rFonts w:ascii="Calibri" w:hAnsi="Calibri"/>
         </w:rPr>
         <w:tab/>
-        <w:t>Client teilt dem Server mit, dass er eine Karte ziehen will</w:t>
-      </w:r>
-      <w:r>
-        <w:rPr>
-          <w:rFonts w:ascii="Calibri" w:hAnsi="Calibri"/>
-        </w:rPr>
-        <w:t>.</w:t>
+        <w:t>Der Server teilt dem Client mit, dass der Gewinner den Match gewonnen hat.</w:t>
       </w:r>
     </w:p>
     <w:p>
       <w:pPr>
         <w:spacing w:line="276" w:lineRule="auto"/>
-        <w:ind w:left="2835" w:hanging="2835"/>
-        <w:rPr>
-          <w:rFonts w:ascii="Calibri" w:hAnsi="Calibri"/>
-        </w:rPr>
-      </w:pPr>
-      <w:r>
-        <w:rPr>
-          <w:rFonts w:ascii="Calibri" w:hAnsi="Calibri"/>
-        </w:rPr>
-        <w:t>THR</w:t>
-      </w:r>
-      <w:r>
-        <w:rPr>
-          <w:rFonts w:ascii="Calibri" w:hAnsi="Calibri"/>
-        </w:rPr>
-        <w:t>OW</w:t>
-      </w:r>
-      <w:r>
-        <w:rPr>
-          <w:rFonts w:ascii="Calibri" w:hAnsi="Calibri"/>
-        </w:rPr>
-        <w:t>CA</w:t>
-      </w:r>
-      <w:r>
-        <w:rPr>
-          <w:rFonts w:ascii="Calibri" w:hAnsi="Calibri"/>
-        </w:rPr>
-        <w:t>RD</w:t>
+        <w:ind w:left="2832" w:hanging="2832"/>
+        <w:rPr>
+          <w:rFonts w:ascii="Calibri" w:hAnsi="Calibri"/>
+        </w:rPr>
+      </w:pPr>
+      <w:r>
+        <w:rPr>
+          <w:rFonts w:ascii="Calibri" w:hAnsi="Calibri"/>
+        </w:rPr>
+        <w:t>SENDCOINS#</w:t>
+      </w:r>
+      <w:r>
+        <w:rPr>
+          <w:rFonts w:ascii="Calibri" w:hAnsi="Calibri"/>
+        </w:rPr>
+        <w:t>Spieler1::Coins::Spieler2::Coins:: ...</w:t>
+      </w:r>
+      <w:r>
+        <w:rPr>
+          <w:rFonts w:ascii="Calibri" w:hAnsi="Calibri"/>
+        </w:rPr>
+        <w:br/>
       </w:r>
       <w:r>
         <w:rPr>
           <w:rFonts w:ascii="Calibri" w:hAnsi="Calibri"/>
         </w:rPr>
         <w:tab/>
-        <w:t>Client teilt dem Server mit, dass er eine Karte wegschmeissen (throw away) will</w:t>
-      </w:r>
-      <w:r>
-        <w:rPr>
-          <w:rFonts w:ascii="Calibri" w:hAnsi="Calibri"/>
-        </w:rPr>
-        <w:t>.</w:t>
+        <w:t>Der Server teilt dem</w:t>
+      </w:r>
+      <w:r>
+        <w:rPr>
+          <w:rFonts w:ascii="Calibri" w:hAnsi="Calibri"/>
+        </w:rPr>
+        <w:t xml:space="preserve"> Client mit, welcher Spieler nun wieviele Coins hat.</w:t>
       </w:r>
     </w:p>
     <w:p>
       <w:pPr>
         <w:spacing w:line="276" w:lineRule="auto"/>
-        <w:ind w:left="2835" w:hanging="2835"/>
+        <w:ind w:left="2832" w:hanging="2832"/>
         <w:rPr>
           <w:rFonts w:ascii="Calibri" w:hAnsi="Calibri"/>
         </w:rPr>
@@ -537,683 +845,22 @@
           <w:rFonts w:ascii="Calibri" w:hAnsi="Calibri"/>
         </w:rPr>
         <w:tab/>
-        <w:t>Anfrage des Clients an den Server, aus dem Chat auszutreten.</w:t>
-      </w:r>
-    </w:p>
-    <w:p>
-      <w:pPr>
-        <w:pStyle w:val="Titel"/>
-        <w:spacing w:line="276" w:lineRule="auto"/>
-        <w:rPr>
-          <w:rFonts w:ascii="Calibri" w:hAnsi="Calibri"/>
-        </w:rPr>
-      </w:pPr>
-      <w:r>
-        <w:rPr>
-          <w:rFonts w:ascii="Calibri" w:hAnsi="Calibri"/>
-        </w:rPr>
-        <w:t>Handler</w:t>
-      </w:r>
-    </w:p>
-    <w:p>
-      <w:pPr>
-        <w:spacing w:line="276" w:lineRule="auto"/>
-        <w:rPr>
-          <w:rFonts w:ascii="Calibri" w:hAnsi="Calibri"/>
-        </w:rPr>
-      </w:pPr>
-      <w:r>
-        <w:rPr>
-          <w:rFonts w:ascii="Calibri" w:hAnsi="Calibri"/>
-        </w:rPr>
-        <w:t>Server und Clients erstellen ihre Verbindung (</w:t>
-      </w:r>
-      <w:r>
-        <w:rPr>
-          <w:rFonts w:ascii="Calibri" w:hAnsi="Calibri"/>
-        </w:rPr>
-        <w:t>S</w:t>
-      </w:r>
-      <w:r>
-        <w:rPr>
-          <w:rFonts w:ascii="Calibri" w:hAnsi="Calibri"/>
-        </w:rPr>
-        <w:t xml:space="preserve">ockets). Dann erstellen sie je ein Handler-Objekt und übergeben ihm den Socket als Parameter. Ab dann verläuft alle Kommunikation </w:t>
-      </w:r>
-      <w:r>
-        <w:rPr>
-          <w:rFonts w:ascii="Calibri" w:hAnsi="Calibri"/>
-        </w:rPr>
-        <w:t>via die beiden Handler</w:t>
-      </w:r>
-      <w:r>
-        <w:rPr>
-          <w:rFonts w:ascii="Calibri" w:hAnsi="Calibri"/>
-        </w:rPr>
-        <w:t xml:space="preserve">. </w:t>
-      </w:r>
-    </w:p>
-    <w:p>
-      <w:pPr>
-        <w:pStyle w:val="Listenabsatz"/>
-        <w:numPr>
-          <w:ilvl w:val="0"/>
-          <w:numId w:val="2"/>
-        </w:numPr>
-        <w:spacing w:line="276" w:lineRule="auto"/>
-        <w:rPr>
-          <w:rFonts w:ascii="Calibri" w:hAnsi="Calibri"/>
-        </w:rPr>
-      </w:pPr>
-      <w:r>
-        <w:rPr>
-          <w:rFonts w:ascii="Calibri" w:hAnsi="Calibri"/>
-        </w:rPr>
-        <w:t>Die Handler kommunizieren via Netzwerkprotokoll miteinander.</w:t>
-      </w:r>
-    </w:p>
-    <w:p>
-      <w:pPr>
-        <w:pStyle w:val="Listenabsatz"/>
-        <w:numPr>
-          <w:ilvl w:val="0"/>
-          <w:numId w:val="2"/>
-        </w:numPr>
-        <w:spacing w:line="276" w:lineRule="auto"/>
-        <w:rPr>
-          <w:rFonts w:ascii="Calibri" w:hAnsi="Calibri"/>
-        </w:rPr>
-      </w:pPr>
-      <w:r>
-        <w:rPr>
-          <w:rFonts w:ascii="Calibri" w:hAnsi="Calibri"/>
-        </w:rPr>
-        <w:t>Die Server-/Client-Programme (z.B. Chat, Spiel, …) rufen bei ihrem Handler Methoden auf, um mit ihm zu kommunizieren.</w:t>
-      </w:r>
-    </w:p>
-    <w:p>
-      <w:pPr>
-        <w:spacing w:line="276" w:lineRule="auto"/>
-        <w:rPr>
-          <w:rFonts w:ascii="Calibri" w:hAnsi="Calibri"/>
-        </w:rPr>
-      </w:pPr>
-      <w:r>
-        <w:rPr>
-          <w:rFonts w:ascii="Calibri" w:hAnsi="Calibri"/>
-        </w:rPr>
-        <w:t xml:space="preserve">Jeder Client hat einen Handler, und der Server hat </w:t>
-      </w:r>
-      <w:r>
-        <w:rPr>
-          <w:rFonts w:ascii="Calibri" w:hAnsi="Calibri"/>
-          <w:u w:val="single"/>
-        </w:rPr>
-        <w:t>einen</w:t>
-      </w:r>
-      <w:r>
-        <w:rPr>
-          <w:rFonts w:ascii="Calibri" w:hAnsi="Calibri"/>
-        </w:rPr>
-        <w:t xml:space="preserve"> Handler</w:t>
-      </w:r>
-      <w:r>
-        <w:rPr>
-          <w:rFonts w:ascii="Calibri" w:hAnsi="Calibri"/>
-        </w:rPr>
-        <w:t xml:space="preserve"> (einen für alle Clients)</w:t>
-      </w:r>
-      <w:r>
-        <w:rPr>
-          <w:rFonts w:ascii="Calibri" w:hAnsi="Calibri"/>
-        </w:rPr>
-        <w:t>.</w:t>
-      </w:r>
-    </w:p>
-    <w:p>
-      <w:pPr>
-        <w:spacing w:line="276" w:lineRule="auto"/>
-        <w:rPr>
-          <w:rFonts w:ascii="Calibri" w:hAnsi="Calibri"/>
-        </w:rPr>
-      </w:pPr>
-      <w:r>
-        <w:rPr>
-          <w:rFonts w:ascii="Calibri" w:hAnsi="Calibri"/>
-        </w:rPr>
-        <w:t xml:space="preserve">Der Server kann bei seinem ServerHandler Methoden aufrufen, um mit den Clients zu kommunizieren. Überladene Methoden: </w:t>
-      </w:r>
-    </w:p>
-    <w:p>
-      <w:pPr>
-        <w:pStyle w:val="Listenabsatz"/>
-        <w:numPr>
-          <w:ilvl w:val="0"/>
-          <w:numId w:val="3"/>
-        </w:numPr>
-        <w:spacing w:line="276" w:lineRule="auto"/>
-        <w:rPr>
-          <w:rFonts w:ascii="Calibri" w:hAnsi="Calibri"/>
-        </w:rPr>
-      </w:pPr>
-      <w:r>
-        <w:rPr>
-          <w:rFonts w:ascii="Calibri" w:hAnsi="Calibri"/>
-        </w:rPr>
-        <w:t xml:space="preserve">Wenn Nachricht an einen einzigen Client geht, gibt er den Username als Parameter mit. </w:t>
-      </w:r>
-    </w:p>
-    <w:p>
-      <w:pPr>
-        <w:pStyle w:val="Listenabsatz"/>
-        <w:numPr>
-          <w:ilvl w:val="0"/>
-          <w:numId w:val="3"/>
-        </w:numPr>
-        <w:spacing w:line="276" w:lineRule="auto"/>
-        <w:rPr>
-          <w:rFonts w:ascii="Calibri" w:hAnsi="Calibri"/>
-        </w:rPr>
-      </w:pPr>
-      <w:r>
-        <w:rPr>
-          <w:rFonts w:ascii="Calibri" w:hAnsi="Calibri"/>
-        </w:rPr>
-        <w:t>Wenn die Nachricht an alle Clients geht, gibt er keinen Username mit.</w:t>
-      </w:r>
-    </w:p>
-    <w:p>
-      <w:pPr>
-        <w:pStyle w:val="Titel"/>
-        <w:spacing w:line="276" w:lineRule="auto"/>
-        <w:rPr>
-          <w:rFonts w:ascii="Calibri" w:hAnsi="Calibri"/>
-        </w:rPr>
-      </w:pPr>
-      <w:r>
-        <w:rPr>
-          <w:rFonts w:ascii="Calibri" w:hAnsi="Calibri"/>
-        </w:rPr>
-        <w:lastRenderedPageBreak/>
-        <w:t>Spiellogik Detailablauf</w:t>
-      </w:r>
-    </w:p>
-    <w:p>
-      <w:pPr>
-        <w:spacing w:line="276" w:lineRule="auto"/>
-        <w:ind w:left="2268" w:hanging="2268"/>
-        <w:rPr>
-          <w:rFonts w:ascii="Calibri" w:hAnsi="Calibri"/>
-        </w:rPr>
-      </w:pPr>
-      <w:r>
-        <w:rPr>
-          <w:rFonts w:ascii="Calibri" w:hAnsi="Calibri"/>
-          <w:b/>
-          <w:bCs/>
-        </w:rPr>
-        <w:t>Turn</w:t>
-      </w:r>
-      <w:r>
-        <w:rPr>
-          <w:rFonts w:ascii="Calibri" w:hAnsi="Calibri"/>
-        </w:rPr>
-        <w:t>: Der Zug eines einzelnen Users (10 Sekunden)</w:t>
-      </w:r>
-    </w:p>
-    <w:p>
-      <w:pPr>
-        <w:spacing w:line="276" w:lineRule="auto"/>
-        <w:ind w:left="2268" w:hanging="2268"/>
-        <w:rPr>
-          <w:rFonts w:ascii="Calibri" w:hAnsi="Calibri"/>
-        </w:rPr>
-      </w:pPr>
-      <w:r>
-        <w:rPr>
-          <w:rFonts w:ascii="Calibri" w:hAnsi="Calibri"/>
-          <w:b/>
-          <w:bCs/>
-        </w:rPr>
-        <w:t>Round</w:t>
-      </w:r>
-      <w:r>
-        <w:rPr>
-          <w:rFonts w:ascii="Calibri" w:hAnsi="Calibri"/>
-        </w:rPr>
-        <w:t>: Jeder Spieler kommt einmal dran, dann startet die nächste Runde</w:t>
-      </w:r>
-    </w:p>
-    <w:p>
-      <w:pPr>
-        <w:spacing w:line="276" w:lineRule="auto"/>
-        <w:ind w:left="2268" w:hanging="2268"/>
-        <w:rPr>
-          <w:rFonts w:ascii="Calibri" w:hAnsi="Calibri"/>
-        </w:rPr>
-      </w:pPr>
-      <w:r>
-        <w:rPr>
-          <w:rFonts w:ascii="Calibri" w:hAnsi="Calibri"/>
-          <w:b/>
-          <w:bCs/>
-        </w:rPr>
-        <w:t>Match</w:t>
-      </w:r>
-      <w:r>
-        <w:rPr>
-          <w:rFonts w:ascii="Calibri" w:hAnsi="Calibri"/>
-        </w:rPr>
-        <w:t>: Sobald jemand 180 Punkte erreicht hat, endet der Match, und es werden Coins vergeben.</w:t>
-      </w:r>
-    </w:p>
-    <w:p>
-      <w:pPr>
-        <w:spacing w:line="276" w:lineRule="auto"/>
-        <w:ind w:left="2268" w:hanging="2268"/>
-        <w:rPr>
-          <w:rFonts w:ascii="Calibri" w:hAnsi="Calibri"/>
-        </w:rPr>
-      </w:pPr>
-      <w:r>
-        <w:rPr>
-          <w:rFonts w:ascii="Calibri" w:hAnsi="Calibri"/>
-          <w:b/>
-          <w:bCs/>
-        </w:rPr>
-        <w:t>Game</w:t>
-      </w:r>
-      <w:r>
-        <w:rPr>
-          <w:rFonts w:ascii="Calibri" w:hAnsi="Calibri"/>
-        </w:rPr>
-        <w:t>: Sobald alle genug haben, endet das gesamte Spiel, die Coins werden auf 0 zurückgesetzt.</w:t>
-      </w:r>
-    </w:p>
-    <w:p>
-      <w:pPr>
-        <w:spacing w:line="276" w:lineRule="auto"/>
-        <w:ind w:left="2268" w:hanging="2268"/>
-        <w:rPr>
-          <w:rFonts w:ascii="Calibri" w:hAnsi="Calibri"/>
-        </w:rPr>
-      </w:pPr>
-    </w:p>
-    <w:p>
-      <w:pPr>
-        <w:spacing w:line="276" w:lineRule="auto"/>
-        <w:rPr>
-          <w:rFonts w:ascii="Calibri" w:hAnsi="Calibri"/>
-        </w:rPr>
-      </w:pPr>
-      <w:r>
-        <w:rPr>
-          <w:rFonts w:ascii="Calibri" w:hAnsi="Calibri"/>
-        </w:rPr>
-        <w:t>Starten des Serverprogramms</w:t>
-      </w:r>
-    </w:p>
-    <w:p>
-      <w:pPr>
-        <w:spacing w:line="276" w:lineRule="auto"/>
-        <w:rPr>
-          <w:rFonts w:ascii="Calibri" w:hAnsi="Calibri"/>
-        </w:rPr>
-      </w:pPr>
-      <w:r>
-        <w:rPr>
-          <w:rFonts w:ascii="Calibri" w:hAnsi="Calibri"/>
-        </w:rPr>
-        <w:t>Server erstellt Socket, auf eingehe</w:t>
-      </w:r>
-      <w:r>
-        <w:rPr>
-          <w:rFonts w:ascii="Calibri" w:hAnsi="Calibri"/>
-        </w:rPr>
-        <w:t>nde Verbindung lauschen auf 8096.</w:t>
-      </w:r>
-    </w:p>
-    <w:p>
-      <w:pPr>
-        <w:spacing w:line="276" w:lineRule="auto"/>
-        <w:rPr>
-          <w:rFonts w:ascii="Calibri" w:hAnsi="Calibri"/>
-        </w:rPr>
-      </w:pPr>
-      <w:r>
-        <w:rPr>
-          <w:rFonts w:ascii="Calibri" w:hAnsi="Calibri"/>
-        </w:rPr>
-        <w:t xml:space="preserve">Server erstellt </w:t>
-      </w:r>
-      <w:r>
-        <w:rPr>
-          <w:rFonts w:ascii="Calibri" w:hAnsi="Calibri"/>
-        </w:rPr>
-        <w:t>ServerHandler-Objekt</w:t>
-      </w:r>
-      <w:r>
-        <w:rPr>
-          <w:rFonts w:ascii="Calibri" w:hAnsi="Calibri"/>
-        </w:rPr>
-        <w:t xml:space="preserve"> und übergibt ihm den Socket als Parameter</w:t>
-      </w:r>
-      <w:r>
-        <w:rPr>
-          <w:rFonts w:ascii="Calibri" w:hAnsi="Calibri"/>
-        </w:rPr>
-        <w:t>.</w:t>
-      </w:r>
-    </w:p>
-    <w:p>
-      <w:pPr>
-        <w:spacing w:line="276" w:lineRule="auto"/>
-        <w:rPr>
-          <w:rFonts w:ascii="Calibri" w:hAnsi="Calibri"/>
-        </w:rPr>
-      </w:pPr>
-      <w:r>
-        <w:rPr>
-          <w:rFonts w:ascii="Calibri" w:hAnsi="Calibri"/>
-        </w:rPr>
-        <w:t>Starten de</w:t>
-      </w:r>
-      <w:r>
-        <w:rPr>
-          <w:rFonts w:ascii="Calibri" w:hAnsi="Calibri"/>
-        </w:rPr>
-        <w:t>s 1.</w:t>
-      </w:r>
-      <w:r>
-        <w:rPr>
-          <w:rFonts w:ascii="Calibri" w:hAnsi="Calibri"/>
-        </w:rPr>
-        <w:t xml:space="preserve"> Clients</w:t>
-      </w:r>
-    </w:p>
-    <w:p>
-      <w:pPr>
-        <w:spacing w:line="276" w:lineRule="auto"/>
-        <w:rPr>
-          <w:rFonts w:ascii="Calibri" w:hAnsi="Calibri"/>
-        </w:rPr>
-      </w:pPr>
-      <w:r>
-        <w:rPr>
-          <w:rFonts w:ascii="Calibri" w:hAnsi="Calibri"/>
-        </w:rPr>
-        <w:t>Abfrage der IP-Adresse auf Clientsseite.</w:t>
-      </w:r>
-    </w:p>
-    <w:p>
-      <w:pPr>
-        <w:spacing w:line="276" w:lineRule="auto"/>
-        <w:rPr>
-          <w:rFonts w:ascii="Calibri" w:hAnsi="Calibri"/>
-        </w:rPr>
-      </w:pPr>
-      <w:r>
-        <w:rPr>
-          <w:rFonts w:ascii="Calibri" w:hAnsi="Calibri"/>
-        </w:rPr>
-        <w:t xml:space="preserve">Client erstellt Socket auf </w:t>
-      </w:r>
-      <w:r>
-        <w:rPr>
-          <w:rFonts w:ascii="Calibri" w:hAnsi="Calibri"/>
-        </w:rPr>
-        <w:t xml:space="preserve">default Port </w:t>
-      </w:r>
-      <w:r>
-        <w:rPr>
-          <w:rFonts w:ascii="Calibri" w:hAnsi="Calibri"/>
-        </w:rPr>
-        <w:t>8096</w:t>
-      </w:r>
-      <w:r>
-        <w:rPr>
-          <w:rFonts w:ascii="Calibri" w:hAnsi="Calibri"/>
-        </w:rPr>
-        <w:t>.</w:t>
-      </w:r>
-    </w:p>
-    <w:p>
-      <w:pPr>
-        <w:spacing w:line="276" w:lineRule="auto"/>
-        <w:rPr>
-          <w:rFonts w:ascii="Calibri" w:hAnsi="Calibri"/>
-        </w:rPr>
-      </w:pPr>
-      <w:r>
-        <w:rPr>
-          <w:rFonts w:ascii="Calibri" w:hAnsi="Calibri"/>
-        </w:rPr>
-        <w:t xml:space="preserve">Client </w:t>
-      </w:r>
-      <w:r>
-        <w:rPr>
-          <w:rFonts w:ascii="Calibri" w:hAnsi="Calibri"/>
-        </w:rPr>
-        <w:t>erstellt</w:t>
+        <w:t>Anfrage des Clients an den Server, aus dem Chat auszutreten</w:t>
       </w:r>
       <w:r>
         <w:rPr>
           <w:rFonts w:ascii="Calibri" w:hAnsi="Calibri"/>
         </w:rPr>
         <w:t xml:space="preserve"> </w:t>
-      </w:r>
-      <w:r>
-        <w:rPr>
-          <w:rFonts w:ascii="Calibri" w:hAnsi="Calibri"/>
-        </w:rPr>
-        <w:t>ClientHandler-Objekt</w:t>
-      </w:r>
-      <w:r>
-        <w:rPr>
-          <w:rFonts w:ascii="Calibri" w:hAnsi="Calibri"/>
-        </w:rPr>
-        <w:t xml:space="preserve"> und übergibt ihm Socket als Parameter</w:t>
-      </w:r>
-      <w:r>
-        <w:rPr>
-          <w:rFonts w:ascii="Calibri" w:hAnsi="Calibri"/>
-        </w:rPr>
-        <w:t>.</w:t>
-      </w:r>
-    </w:p>
-    <w:p>
-      <w:pPr>
-        <w:spacing w:line="276" w:lineRule="auto"/>
-        <w:rPr>
-          <w:rFonts w:ascii="Calibri" w:hAnsi="Calibri"/>
-        </w:rPr>
-      </w:pPr>
-      <w:r>
-        <w:rPr>
-          <w:rFonts w:ascii="Calibri" w:hAnsi="Calibri"/>
-        </w:rPr>
-        <w:t>Server erstellt Thread für Chat</w:t>
-      </w:r>
-      <w:r>
-        <w:rPr>
-          <w:rFonts w:ascii="Calibri" w:hAnsi="Calibri"/>
-        </w:rPr>
-        <w:t>.</w:t>
-      </w:r>
-    </w:p>
-    <w:p>
-      <w:pPr>
-        <w:spacing w:line="276" w:lineRule="auto"/>
-        <w:rPr>
-          <w:rFonts w:ascii="Calibri" w:hAnsi="Calibri"/>
-        </w:rPr>
-      </w:pPr>
-      <w:r>
-        <w:rPr>
-          <w:rFonts w:ascii="Calibri" w:hAnsi="Calibri"/>
-        </w:rPr>
-        <w:t>Client baut GUI der Lobby</w:t>
-      </w:r>
-      <w:r>
-        <w:rPr>
-          <w:rFonts w:ascii="Calibri" w:hAnsi="Calibri"/>
-        </w:rPr>
-        <w:t xml:space="preserve"> auf</w:t>
-      </w:r>
-      <w:r>
-        <w:rPr>
-          <w:rFonts w:ascii="Calibri" w:hAnsi="Calibri"/>
-        </w:rPr>
-        <w:t>.</w:t>
-      </w:r>
-    </w:p>
-    <w:p>
-      <w:pPr>
-        <w:spacing w:line="276" w:lineRule="auto"/>
-        <w:rPr>
-          <w:rFonts w:ascii="Calibri" w:hAnsi="Calibri"/>
-        </w:rPr>
-      </w:pPr>
-      <w:r>
-        <w:rPr>
-          <w:rFonts w:ascii="Calibri" w:hAnsi="Calibri"/>
-        </w:rPr>
-        <w:t>Client versucht, sich mit einem Username mit dem Server zu verbinden: CONNE &lt;username&gt;</w:t>
-      </w:r>
-    </w:p>
-    <w:p>
-      <w:pPr>
-        <w:spacing w:line="276" w:lineRule="auto"/>
-        <w:rPr>
-          <w:rFonts w:ascii="Calibri" w:hAnsi="Calibri"/>
-        </w:rPr>
-      </w:pPr>
-      <w:r>
-        <w:rPr>
-          <w:rFonts w:ascii="Calibri" w:hAnsi="Calibri"/>
-        </w:rPr>
-        <w:t>Server fügt Client zu</w:t>
-      </w:r>
-      <w:r>
-        <w:rPr>
-          <w:rFonts w:ascii="Calibri" w:hAnsi="Calibri"/>
-        </w:rPr>
-        <w:t xml:space="preserve">m Spiel </w:t>
-      </w:r>
-      <w:r>
-        <w:rPr>
-          <w:rFonts w:ascii="Calibri" w:hAnsi="Calibri"/>
-        </w:rPr>
-        <w:t xml:space="preserve">und </w:t>
-      </w:r>
-      <w:r>
-        <w:rPr>
-          <w:rFonts w:ascii="Calibri" w:hAnsi="Calibri"/>
-        </w:rPr>
-        <w:t xml:space="preserve">zum </w:t>
-      </w:r>
-      <w:r>
-        <w:rPr>
-          <w:rFonts w:ascii="Calibri" w:hAnsi="Calibri"/>
-        </w:rPr>
-        <w:t>Chat hinzu, ggf. unter angepasstem Username, und meldet dem Client zurück, welchen Username er hat: CONOK &lt;username&gt;</w:t>
-      </w:r>
-    </w:p>
-    <w:p>
-      <w:pPr>
-        <w:spacing w:line="276" w:lineRule="auto"/>
-        <w:rPr>
-          <w:rFonts w:ascii="Calibri" w:hAnsi="Calibri"/>
-        </w:rPr>
-      </w:pPr>
-      <w:r>
-        <w:rPr>
-          <w:rFonts w:ascii="Calibri" w:hAnsi="Calibri"/>
-        </w:rPr>
-        <w:t>C</w:t>
-      </w:r>
-      <w:r>
-        <w:rPr>
-          <w:rFonts w:ascii="Calibri" w:hAnsi="Calibri"/>
-        </w:rPr>
-        <w:t>lient startet Thread.</w:t>
-      </w:r>
-    </w:p>
-    <w:p>
-      <w:pPr>
-        <w:spacing w:line="276" w:lineRule="auto"/>
-        <w:rPr>
-          <w:rFonts w:ascii="Calibri" w:hAnsi="Calibri"/>
-        </w:rPr>
-      </w:pPr>
-      <w:r>
-        <w:rPr>
-          <w:rFonts w:ascii="Calibri" w:hAnsi="Calibri"/>
-        </w:rPr>
-        <w:t xml:space="preserve">Sobald 4 User eingeloggt sind, startet der Server das Spiel mit dem Befehl </w:t>
-      </w:r>
-      <w:r>
-        <w:rPr>
-          <w:rFonts w:ascii="Calibri" w:hAnsi="Calibri"/>
-        </w:rPr>
-        <w:t>GAM</w:t>
-      </w:r>
-      <w:r>
-        <w:rPr>
-          <w:rFonts w:ascii="Calibri" w:hAnsi="Calibri"/>
-        </w:rPr>
-        <w:t>E</w:t>
-      </w:r>
-      <w:r>
-        <w:rPr>
-          <w:rFonts w:ascii="Calibri" w:hAnsi="Calibri"/>
-        </w:rPr>
-        <w:t>ST</w:t>
-      </w:r>
-      <w:r>
-        <w:rPr>
-          <w:rFonts w:ascii="Calibri" w:hAnsi="Calibri"/>
-        </w:rPr>
-        <w:t>ART</w:t>
-      </w:r>
-      <w:r>
-        <w:rPr>
-          <w:rFonts w:ascii="Calibri" w:hAnsi="Calibri"/>
-        </w:rPr>
-        <w:t>.</w:t>
-      </w:r>
-    </w:p>
-    <w:p>
-      <w:pPr>
-        <w:spacing w:line="276" w:lineRule="auto"/>
-        <w:ind w:left="2268" w:hanging="2268"/>
-        <w:rPr>
-          <w:rFonts w:ascii="Calibri" w:hAnsi="Calibri"/>
-        </w:rPr>
-      </w:pPr>
-      <w:r>
-        <w:rPr>
-          <w:rFonts w:ascii="Calibri" w:hAnsi="Calibri"/>
-        </w:rPr>
-        <w:t>Der Server gibt jedem Client 1 Karte mit GIVCA &lt;cardname&gt;</w:t>
-      </w:r>
-    </w:p>
-    <w:p>
-      <w:pPr>
-        <w:spacing w:line="276" w:lineRule="auto"/>
-        <w:rPr>
-          <w:rFonts w:ascii="Calibri" w:hAnsi="Calibri"/>
-        </w:rPr>
-      </w:pPr>
-      <w:r>
-        <w:rPr>
-          <w:rFonts w:ascii="Calibri" w:hAnsi="Calibri"/>
-        </w:rPr>
-        <w:t xml:space="preserve">Server teilt dem 1. Client mit, dass sein Zug begonnen hat: </w:t>
       </w:r>
     </w:p>
     <w:sectPr>
-      <w:headerReference w:type="default" r:id="rId7"/>
+      <w:headerReference w:type="even" r:id="rId7"/>
+      <w:headerReference w:type="default" r:id="rId8"/>
+      <w:footerReference w:type="even" r:id="rId9"/>
+      <w:footerReference w:type="default" r:id="rId10"/>
+      <w:headerReference w:type="first" r:id="rId11"/>
+      <w:footerReference w:type="first" r:id="rId12"/>
       <w:pgSz w:w="11906" w:h="16838"/>
       <w:pgMar w:top="1440" w:right="1440" w:bottom="1440" w:left="1440" w:header="708" w:footer="708" w:gutter="0"/>
       <w:cols w:space="708"/>
@@ -1224,7 +871,7 @@
 </file>
 
 <file path=word/endnotes.xml><?xml version="1.0" encoding="utf-8"?>
-<w:endnotes xmlns:wpc="http://schemas.microsoft.com/office/word/2010/wordprocessingCanvas" xmlns:mo="http://schemas.microsoft.com/office/mac/office/2008/main" xmlns:mc="http://schemas.openxmlformats.org/markup-compatibility/2006" xmlns:mv="urn:schemas-microsoft-com:mac:vml" xmlns:o="urn:schemas-microsoft-com:office:office" xmlns:r="http://schemas.openxmlformats.org/officeDocument/2006/relationships" xmlns:m="http://schemas.openxmlformats.org/officeDocument/2006/math" xmlns:v="urn:schemas-microsoft-com:vml" xmlns:wp14="http://schemas.microsoft.com/office/word/2010/wordprocessingDrawing" xmlns:wp="http://schemas.openxmlformats.org/drawingml/2006/wordprocessingDrawing" xmlns:w10="urn:schemas-microsoft-com:office:word" xmlns:w="http://schemas.openxmlformats.org/wordprocessingml/2006/main" xmlns:w14="http://schemas.microsoft.com/office/word/2010/wordml" xmlns:w15="http://schemas.microsoft.com/office/word/2012/wordml" xmlns:wpg="http://schemas.microsoft.com/office/word/2010/wordprocessingGroup" xmlns:wpi="http://schemas.microsoft.com/office/word/2010/wordprocessingInk" xmlns:wne="http://schemas.microsoft.com/office/word/2006/wordml" xmlns:wps="http://schemas.microsoft.com/office/word/2010/wordprocessingShape" mc:Ignorable="w14 w15 wp14">
+<w:endnotes xmlns:wpc="http://schemas.microsoft.com/office/word/2010/wordprocessingCanvas" xmlns:cx="http://schemas.microsoft.com/office/drawing/2014/chartex" xmlns:cx1="http://schemas.microsoft.com/office/drawing/2015/9/8/chartex" xmlns:cx2="http://schemas.microsoft.com/office/drawing/2015/10/21/chartex" xmlns:cx3="http://schemas.microsoft.com/office/drawing/2016/5/9/chartex" xmlns:cx4="http://schemas.microsoft.com/office/drawing/2016/5/10/chartex" xmlns:cx5="http://schemas.microsoft.com/office/drawing/2016/5/11/chartex" xmlns:cx6="http://schemas.microsoft.com/office/drawing/2016/5/12/chartex" xmlns:cx7="http://schemas.microsoft.com/office/drawing/2016/5/13/chartex" xmlns:cx8="http://schemas.microsoft.com/office/drawing/2016/5/14/chartex" xmlns:mc="http://schemas.openxmlformats.org/markup-compatibility/2006" xmlns:aink="http://schemas.microsoft.com/office/drawing/2016/ink" xmlns:am3d="http://schemas.microsoft.com/office/drawing/2017/model3d" xmlns:o="urn:schemas-microsoft-com:office:office" xmlns:r="http://schemas.openxmlformats.org/officeDocument/2006/relationships" xmlns:m="http://schemas.openxmlformats.org/officeDocument/2006/math" xmlns:v="urn:schemas-microsoft-com:vml" xmlns:wp14="http://schemas.microsoft.com/office/word/2010/wordprocessingDrawing" xmlns:wp="http://schemas.openxmlformats.org/drawingml/2006/wordprocessingDrawing" xmlns:w10="urn:schemas-microsoft-com:office:word" xmlns:w="http://schemas.openxmlformats.org/wordprocessingml/2006/main" xmlns:w14="http://schemas.microsoft.com/office/word/2010/wordml" xmlns:w15="http://schemas.microsoft.com/office/word/2012/wordml" xmlns:w16cid="http://schemas.microsoft.com/office/word/2016/wordml/cid" xmlns:w16se="http://schemas.microsoft.com/office/word/2015/wordml/symex" xmlns:wpg="http://schemas.microsoft.com/office/word/2010/wordprocessingGroup" xmlns:wpi="http://schemas.microsoft.com/office/word/2010/wordprocessingInk" xmlns:wne="http://schemas.microsoft.com/office/word/2006/wordml" xmlns:wps="http://schemas.microsoft.com/office/word/2010/wordprocessingShape" mc:Ignorable="w14 w15 w16se w16cid wp14">
   <w:endnote w:type="separator" w:id="-1">
     <w:p>
       <w:pPr>
@@ -1248,8 +895,68 @@
 </w:endnotes>
 </file>
 
+<file path=word/footer1.xml><?xml version="1.0" encoding="utf-8"?>
+<w:ftr xmlns:wpc="http://schemas.microsoft.com/office/word/2010/wordprocessingCanvas" xmlns:cx="http://schemas.microsoft.com/office/drawing/2014/chartex" xmlns:cx1="http://schemas.microsoft.com/office/drawing/2015/9/8/chartex" xmlns:cx2="http://schemas.microsoft.com/office/drawing/2015/10/21/chartex" xmlns:cx3="http://schemas.microsoft.com/office/drawing/2016/5/9/chartex" xmlns:cx4="http://schemas.microsoft.com/office/drawing/2016/5/10/chartex" xmlns:cx5="http://schemas.microsoft.com/office/drawing/2016/5/11/chartex" xmlns:cx6="http://schemas.microsoft.com/office/drawing/2016/5/12/chartex" xmlns:cx7="http://schemas.microsoft.com/office/drawing/2016/5/13/chartex" xmlns:cx8="http://schemas.microsoft.com/office/drawing/2016/5/14/chartex" xmlns:mc="http://schemas.openxmlformats.org/markup-compatibility/2006" xmlns:aink="http://schemas.microsoft.com/office/drawing/2016/ink" xmlns:am3d="http://schemas.microsoft.com/office/drawing/2017/model3d" xmlns:o="urn:schemas-microsoft-com:office:office" xmlns:r="http://schemas.openxmlformats.org/officeDocument/2006/relationships" xmlns:m="http://schemas.openxmlformats.org/officeDocument/2006/math" xmlns:v="urn:schemas-microsoft-com:vml" xmlns:wp14="http://schemas.microsoft.com/office/word/2010/wordprocessingDrawing" xmlns:wp="http://schemas.openxmlformats.org/drawingml/2006/wordprocessingDrawing" xmlns:w10="urn:schemas-microsoft-com:office:word" xmlns:w="http://schemas.openxmlformats.org/wordprocessingml/2006/main" xmlns:w14="http://schemas.microsoft.com/office/word/2010/wordml" xmlns:w15="http://schemas.microsoft.com/office/word/2012/wordml" xmlns:w16cid="http://schemas.microsoft.com/office/word/2016/wordml/cid" xmlns:w16se="http://schemas.microsoft.com/office/word/2015/wordml/symex" xmlns:wpg="http://schemas.microsoft.com/office/word/2010/wordprocessingGroup" xmlns:wpi="http://schemas.microsoft.com/office/word/2010/wordprocessingInk" xmlns:wne="http://schemas.microsoft.com/office/word/2006/wordml" xmlns:wps="http://schemas.microsoft.com/office/word/2010/wordprocessingShape" mc:Ignorable="w14 w15 w16se w16cid wp14">
+  <w:p>
+    <w:pPr>
+      <w:pStyle w:val="Fuzeile"/>
+    </w:pPr>
+  </w:p>
+</w:ftr>
+</file>
+
+<file path=word/footer2.xml><?xml version="1.0" encoding="utf-8"?>
+<w:ftr xmlns:wpc="http://schemas.microsoft.com/office/word/2010/wordprocessingCanvas" xmlns:cx="http://schemas.microsoft.com/office/drawing/2014/chartex" xmlns:cx1="http://schemas.microsoft.com/office/drawing/2015/9/8/chartex" xmlns:cx2="http://schemas.microsoft.com/office/drawing/2015/10/21/chartex" xmlns:cx3="http://schemas.microsoft.com/office/drawing/2016/5/9/chartex" xmlns:cx4="http://schemas.microsoft.com/office/drawing/2016/5/10/chartex" xmlns:cx5="http://schemas.microsoft.com/office/drawing/2016/5/11/chartex" xmlns:cx6="http://schemas.microsoft.com/office/drawing/2016/5/12/chartex" xmlns:cx7="http://schemas.microsoft.com/office/drawing/2016/5/13/chartex" xmlns:cx8="http://schemas.microsoft.com/office/drawing/2016/5/14/chartex" xmlns:mc="http://schemas.openxmlformats.org/markup-compatibility/2006" xmlns:aink="http://schemas.microsoft.com/office/drawing/2016/ink" xmlns:am3d="http://schemas.microsoft.com/office/drawing/2017/model3d" xmlns:o="urn:schemas-microsoft-com:office:office" xmlns:r="http://schemas.openxmlformats.org/officeDocument/2006/relationships" xmlns:m="http://schemas.openxmlformats.org/officeDocument/2006/math" xmlns:v="urn:schemas-microsoft-com:vml" xmlns:wp14="http://schemas.microsoft.com/office/word/2010/wordprocessingDrawing" xmlns:wp="http://schemas.openxmlformats.org/drawingml/2006/wordprocessingDrawing" xmlns:w10="urn:schemas-microsoft-com:office:word" xmlns:w="http://schemas.openxmlformats.org/wordprocessingml/2006/main" xmlns:w14="http://schemas.microsoft.com/office/word/2010/wordml" xmlns:w15="http://schemas.microsoft.com/office/word/2012/wordml" xmlns:w16cid="http://schemas.microsoft.com/office/word/2016/wordml/cid" xmlns:w16se="http://schemas.microsoft.com/office/word/2015/wordml/symex" xmlns:wpg="http://schemas.microsoft.com/office/word/2010/wordprocessingGroup" xmlns:wpi="http://schemas.microsoft.com/office/word/2010/wordprocessingInk" xmlns:wne="http://schemas.microsoft.com/office/word/2006/wordml" xmlns:wps="http://schemas.microsoft.com/office/word/2010/wordprocessingShape" mc:Ignorable="w14 w15 w16se w16cid wp14">
+  <w:sdt>
+    <w:sdtPr>
+      <w:id w:val="1591661420"/>
+      <w:docPartObj>
+        <w:docPartGallery w:val="Page Numbers (Bottom of Page)"/>
+        <w:docPartUnique/>
+      </w:docPartObj>
+    </w:sdtPr>
+    <w:sdtContent>
+      <w:p>
+        <w:pPr>
+          <w:pStyle w:val="Fuzeile"/>
+          <w:jc w:val="right"/>
+        </w:pPr>
+        <w:r>
+          <w:fldChar w:fldCharType="begin"/>
+        </w:r>
+        <w:r>
+          <w:instrText>PAGE   \* MERGEFORMAT</w:instrText>
+        </w:r>
+        <w:r>
+          <w:fldChar w:fldCharType="separate"/>
+        </w:r>
+        <w:r>
+          <w:rPr>
+            <w:lang w:val="de-DE"/>
+          </w:rPr>
+          <w:t>2</w:t>
+        </w:r>
+        <w:r>
+          <w:fldChar w:fldCharType="end"/>
+        </w:r>
+      </w:p>
+    </w:sdtContent>
+  </w:sdt>
+</w:ftr>
+</file>
+
+<file path=word/footer3.xml><?xml version="1.0" encoding="utf-8"?>
+<w:ftr xmlns:wpc="http://schemas.microsoft.com/office/word/2010/wordprocessingCanvas" xmlns:cx="http://schemas.microsoft.com/office/drawing/2014/chartex" xmlns:cx1="http://schemas.microsoft.com/office/drawing/2015/9/8/chartex" xmlns:cx2="http://schemas.microsoft.com/office/drawing/2015/10/21/chartex" xmlns:cx3="http://schemas.microsoft.com/office/drawing/2016/5/9/chartex" xmlns:cx4="http://schemas.microsoft.com/office/drawing/2016/5/10/chartex" xmlns:cx5="http://schemas.microsoft.com/office/drawing/2016/5/11/chartex" xmlns:cx6="http://schemas.microsoft.com/office/drawing/2016/5/12/chartex" xmlns:cx7="http://schemas.microsoft.com/office/drawing/2016/5/13/chartex" xmlns:cx8="http://schemas.microsoft.com/office/drawing/2016/5/14/chartex" xmlns:mc="http://schemas.openxmlformats.org/markup-compatibility/2006" xmlns:aink="http://schemas.microsoft.com/office/drawing/2016/ink" xmlns:am3d="http://schemas.microsoft.com/office/drawing/2017/model3d" xmlns:o="urn:schemas-microsoft-com:office:office" xmlns:r="http://schemas.openxmlformats.org/officeDocument/2006/relationships" xmlns:m="http://schemas.openxmlformats.org/officeDocument/2006/math" xmlns:v="urn:schemas-microsoft-com:vml" xmlns:wp14="http://schemas.microsoft.com/office/word/2010/wordprocessingDrawing" xmlns:wp="http://schemas.openxmlformats.org/drawingml/2006/wordprocessingDrawing" xmlns:w10="urn:schemas-microsoft-com:office:word" xmlns:w="http://schemas.openxmlformats.org/wordprocessingml/2006/main" xmlns:w14="http://schemas.microsoft.com/office/word/2010/wordml" xmlns:w15="http://schemas.microsoft.com/office/word/2012/wordml" xmlns:w16cid="http://schemas.microsoft.com/office/word/2016/wordml/cid" xmlns:w16se="http://schemas.microsoft.com/office/word/2015/wordml/symex" xmlns:wpg="http://schemas.microsoft.com/office/word/2010/wordprocessingGroup" xmlns:wpi="http://schemas.microsoft.com/office/word/2010/wordprocessingInk" xmlns:wne="http://schemas.microsoft.com/office/word/2006/wordml" xmlns:wps="http://schemas.microsoft.com/office/word/2010/wordprocessingShape" mc:Ignorable="w14 w15 w16se w16cid wp14">
+  <w:p>
+    <w:pPr>
+      <w:pStyle w:val="Fuzeile"/>
+    </w:pPr>
+  </w:p>
+</w:ftr>
+</file>
+
 <file path=word/footnotes.xml><?xml version="1.0" encoding="utf-8"?>
-<w:footnotes xmlns:wpc="http://schemas.microsoft.com/office/word/2010/wordprocessingCanvas" xmlns:mo="http://schemas.microsoft.com/office/mac/office/2008/main" xmlns:mc="http://schemas.openxmlformats.org/markup-compatibility/2006" xmlns:mv="urn:schemas-microsoft-com:mac:vml" xmlns:o="urn:schemas-microsoft-com:office:office" xmlns:r="http://schemas.openxmlformats.org/officeDocument/2006/relationships" xmlns:m="http://schemas.openxmlformats.org/officeDocument/2006/math" xmlns:v="urn:schemas-microsoft-com:vml" xmlns:wp14="http://schemas.microsoft.com/office/word/2010/wordprocessingDrawing" xmlns:wp="http://schemas.openxmlformats.org/drawingml/2006/wordprocessingDrawing" xmlns:w10="urn:schemas-microsoft-com:office:word" xmlns:w="http://schemas.openxmlformats.org/wordprocessingml/2006/main" xmlns:w14="http://schemas.microsoft.com/office/word/2010/wordml" xmlns:w15="http://schemas.microsoft.com/office/word/2012/wordml" xmlns:wpg="http://schemas.microsoft.com/office/word/2010/wordprocessingGroup" xmlns:wpi="http://schemas.microsoft.com/office/word/2010/wordprocessingInk" xmlns:wne="http://schemas.microsoft.com/office/word/2006/wordml" xmlns:wps="http://schemas.microsoft.com/office/word/2010/wordprocessingShape" mc:Ignorable="w14 w15 wp14">
+<w:footnotes xmlns:wpc="http://schemas.microsoft.com/office/word/2010/wordprocessingCanvas" xmlns:cx="http://schemas.microsoft.com/office/drawing/2014/chartex" xmlns:cx1="http://schemas.microsoft.com/office/drawing/2015/9/8/chartex" xmlns:cx2="http://schemas.microsoft.com/office/drawing/2015/10/21/chartex" xmlns:cx3="http://schemas.microsoft.com/office/drawing/2016/5/9/chartex" xmlns:cx4="http://schemas.microsoft.com/office/drawing/2016/5/10/chartex" xmlns:cx5="http://schemas.microsoft.com/office/drawing/2016/5/11/chartex" xmlns:cx6="http://schemas.microsoft.com/office/drawing/2016/5/12/chartex" xmlns:cx7="http://schemas.microsoft.com/office/drawing/2016/5/13/chartex" xmlns:cx8="http://schemas.microsoft.com/office/drawing/2016/5/14/chartex" xmlns:mc="http://schemas.openxmlformats.org/markup-compatibility/2006" xmlns:aink="http://schemas.microsoft.com/office/drawing/2016/ink" xmlns:am3d="http://schemas.microsoft.com/office/drawing/2017/model3d" xmlns:o="urn:schemas-microsoft-com:office:office" xmlns:r="http://schemas.openxmlformats.org/officeDocument/2006/relationships" xmlns:m="http://schemas.openxmlformats.org/officeDocument/2006/math" xmlns:v="urn:schemas-microsoft-com:vml" xmlns:wp14="http://schemas.microsoft.com/office/word/2010/wordprocessingDrawing" xmlns:wp="http://schemas.openxmlformats.org/drawingml/2006/wordprocessingDrawing" xmlns:w10="urn:schemas-microsoft-com:office:word" xmlns:w="http://schemas.openxmlformats.org/wordprocessingml/2006/main" xmlns:w14="http://schemas.microsoft.com/office/word/2010/wordml" xmlns:w15="http://schemas.microsoft.com/office/word/2012/wordml" xmlns:w16cid="http://schemas.microsoft.com/office/word/2016/wordml/cid" xmlns:w16se="http://schemas.microsoft.com/office/word/2015/wordml/symex" xmlns:wpg="http://schemas.microsoft.com/office/word/2010/wordprocessingGroup" xmlns:wpi="http://schemas.microsoft.com/office/word/2010/wordprocessingInk" xmlns:wne="http://schemas.microsoft.com/office/word/2006/wordml" xmlns:wps="http://schemas.microsoft.com/office/word/2010/wordprocessingShape" mc:Ignorable="w14 w15 w16se w16cid wp14">
   <w:footnote w:type="separator" w:id="-1">
     <w:p>
       <w:pPr>
@@ -1274,7 +981,17 @@
 </file>
 
 <file path=word/header1.xml><?xml version="1.0" encoding="utf-8"?>
-<w:hdr xmlns:wpc="http://schemas.microsoft.com/office/word/2010/wordprocessingCanvas" xmlns:mo="http://schemas.microsoft.com/office/mac/office/2008/main" xmlns:mc="http://schemas.openxmlformats.org/markup-compatibility/2006" xmlns:mv="urn:schemas-microsoft-com:mac:vml" xmlns:o="urn:schemas-microsoft-com:office:office" xmlns:r="http://schemas.openxmlformats.org/officeDocument/2006/relationships" xmlns:m="http://schemas.openxmlformats.org/officeDocument/2006/math" xmlns:v="urn:schemas-microsoft-com:vml" xmlns:wp14="http://schemas.microsoft.com/office/word/2010/wordprocessingDrawing" xmlns:wp="http://schemas.openxmlformats.org/drawingml/2006/wordprocessingDrawing" xmlns:w10="urn:schemas-microsoft-com:office:word" xmlns:w="http://schemas.openxmlformats.org/wordprocessingml/2006/main" xmlns:w14="http://schemas.microsoft.com/office/word/2010/wordml" xmlns:w15="http://schemas.microsoft.com/office/word/2012/wordml" xmlns:wpg="http://schemas.microsoft.com/office/word/2010/wordprocessingGroup" xmlns:wpi="http://schemas.microsoft.com/office/word/2010/wordprocessingInk" xmlns:wne="http://schemas.microsoft.com/office/word/2006/wordml" xmlns:wps="http://schemas.microsoft.com/office/word/2010/wordprocessingShape" mc:Ignorable="w14 w15 wp14">
+<w:hdr xmlns:wpc="http://schemas.microsoft.com/office/word/2010/wordprocessingCanvas" xmlns:cx="http://schemas.microsoft.com/office/drawing/2014/chartex" xmlns:cx1="http://schemas.microsoft.com/office/drawing/2015/9/8/chartex" xmlns:cx2="http://schemas.microsoft.com/office/drawing/2015/10/21/chartex" xmlns:cx3="http://schemas.microsoft.com/office/drawing/2016/5/9/chartex" xmlns:cx4="http://schemas.microsoft.com/office/drawing/2016/5/10/chartex" xmlns:cx5="http://schemas.microsoft.com/office/drawing/2016/5/11/chartex" xmlns:cx6="http://schemas.microsoft.com/office/drawing/2016/5/12/chartex" xmlns:cx7="http://schemas.microsoft.com/office/drawing/2016/5/13/chartex" xmlns:cx8="http://schemas.microsoft.com/office/drawing/2016/5/14/chartex" xmlns:mc="http://schemas.openxmlformats.org/markup-compatibility/2006" xmlns:aink="http://schemas.microsoft.com/office/drawing/2016/ink" xmlns:am3d="http://schemas.microsoft.com/office/drawing/2017/model3d" xmlns:o="urn:schemas-microsoft-com:office:office" xmlns:r="http://schemas.openxmlformats.org/officeDocument/2006/relationships" xmlns:m="http://schemas.openxmlformats.org/officeDocument/2006/math" xmlns:v="urn:schemas-microsoft-com:vml" xmlns:wp14="http://schemas.microsoft.com/office/word/2010/wordprocessingDrawing" xmlns:wp="http://schemas.openxmlformats.org/drawingml/2006/wordprocessingDrawing" xmlns:w10="urn:schemas-microsoft-com:office:word" xmlns:w="http://schemas.openxmlformats.org/wordprocessingml/2006/main" xmlns:w14="http://schemas.microsoft.com/office/word/2010/wordml" xmlns:w15="http://schemas.microsoft.com/office/word/2012/wordml" xmlns:w16cid="http://schemas.microsoft.com/office/word/2016/wordml/cid" xmlns:w16se="http://schemas.microsoft.com/office/word/2015/wordml/symex" xmlns:wpg="http://schemas.microsoft.com/office/word/2010/wordprocessingGroup" xmlns:wpi="http://schemas.microsoft.com/office/word/2010/wordprocessingInk" xmlns:wne="http://schemas.microsoft.com/office/word/2006/wordml" xmlns:wps="http://schemas.microsoft.com/office/word/2010/wordprocessingShape" mc:Ignorable="w14 w15 w16se w16cid wp14">
+  <w:p>
+    <w:pPr>
+      <w:pStyle w:val="Kopfzeile"/>
+    </w:pPr>
+  </w:p>
+</w:hdr>
+</file>
+
+<file path=word/header2.xml><?xml version="1.0" encoding="utf-8"?>
+<w:hdr xmlns:wpc="http://schemas.microsoft.com/office/word/2010/wordprocessingCanvas" xmlns:cx="http://schemas.microsoft.com/office/drawing/2014/chartex" xmlns:cx1="http://schemas.microsoft.com/office/drawing/2015/9/8/chartex" xmlns:cx2="http://schemas.microsoft.com/office/drawing/2015/10/21/chartex" xmlns:cx3="http://schemas.microsoft.com/office/drawing/2016/5/9/chartex" xmlns:cx4="http://schemas.microsoft.com/office/drawing/2016/5/10/chartex" xmlns:cx5="http://schemas.microsoft.com/office/drawing/2016/5/11/chartex" xmlns:cx6="http://schemas.microsoft.com/office/drawing/2016/5/12/chartex" xmlns:cx7="http://schemas.microsoft.com/office/drawing/2016/5/13/chartex" xmlns:cx8="http://schemas.microsoft.com/office/drawing/2016/5/14/chartex" xmlns:mc="http://schemas.openxmlformats.org/markup-compatibility/2006" xmlns:aink="http://schemas.microsoft.com/office/drawing/2016/ink" xmlns:am3d="http://schemas.microsoft.com/office/drawing/2017/model3d" xmlns:o="urn:schemas-microsoft-com:office:office" xmlns:r="http://schemas.openxmlformats.org/officeDocument/2006/relationships" xmlns:m="http://schemas.openxmlformats.org/officeDocument/2006/math" xmlns:v="urn:schemas-microsoft-com:vml" xmlns:wp14="http://schemas.microsoft.com/office/word/2010/wordprocessingDrawing" xmlns:wp="http://schemas.openxmlformats.org/drawingml/2006/wordprocessingDrawing" xmlns:w10="urn:schemas-microsoft-com:office:word" xmlns:w="http://schemas.openxmlformats.org/wordprocessingml/2006/main" xmlns:w14="http://schemas.microsoft.com/office/word/2010/wordml" xmlns:w15="http://schemas.microsoft.com/office/word/2012/wordml" xmlns:w16cid="http://schemas.microsoft.com/office/word/2016/wordml/cid" xmlns:w16se="http://schemas.microsoft.com/office/word/2015/wordml/symex" xmlns:wpg="http://schemas.microsoft.com/office/word/2010/wordprocessingGroup" xmlns:wpi="http://schemas.microsoft.com/office/word/2010/wordprocessingInk" xmlns:wne="http://schemas.microsoft.com/office/word/2006/wordml" xmlns:wps="http://schemas.microsoft.com/office/word/2010/wordprocessingShape" mc:Ignorable="w14 w15 w16se w16cid wp14">
   <w:p>
     <w:pPr>
       <w:pStyle w:val="Kopfzeile"/>
@@ -1399,9 +1116,19 @@
 </w:hdr>
 </file>
 
+<file path=word/header3.xml><?xml version="1.0" encoding="utf-8"?>
+<w:hdr xmlns:wpc="http://schemas.microsoft.com/office/word/2010/wordprocessingCanvas" xmlns:cx="http://schemas.microsoft.com/office/drawing/2014/chartex" xmlns:cx1="http://schemas.microsoft.com/office/drawing/2015/9/8/chartex" xmlns:cx2="http://schemas.microsoft.com/office/drawing/2015/10/21/chartex" xmlns:cx3="http://schemas.microsoft.com/office/drawing/2016/5/9/chartex" xmlns:cx4="http://schemas.microsoft.com/office/drawing/2016/5/10/chartex" xmlns:cx5="http://schemas.microsoft.com/office/drawing/2016/5/11/chartex" xmlns:cx6="http://schemas.microsoft.com/office/drawing/2016/5/12/chartex" xmlns:cx7="http://schemas.microsoft.com/office/drawing/2016/5/13/chartex" xmlns:cx8="http://schemas.microsoft.com/office/drawing/2016/5/14/chartex" xmlns:mc="http://schemas.openxmlformats.org/markup-compatibility/2006" xmlns:aink="http://schemas.microsoft.com/office/drawing/2016/ink" xmlns:am3d="http://schemas.microsoft.com/office/drawing/2017/model3d" xmlns:o="urn:schemas-microsoft-com:office:office" xmlns:r="http://schemas.openxmlformats.org/officeDocument/2006/relationships" xmlns:m="http://schemas.openxmlformats.org/officeDocument/2006/math" xmlns:v="urn:schemas-microsoft-com:vml" xmlns:wp14="http://schemas.microsoft.com/office/word/2010/wordprocessingDrawing" xmlns:wp="http://schemas.openxmlformats.org/drawingml/2006/wordprocessingDrawing" xmlns:w10="urn:schemas-microsoft-com:office:word" xmlns:w="http://schemas.openxmlformats.org/wordprocessingml/2006/main" xmlns:w14="http://schemas.microsoft.com/office/word/2010/wordml" xmlns:w15="http://schemas.microsoft.com/office/word/2012/wordml" xmlns:w16cid="http://schemas.microsoft.com/office/word/2016/wordml/cid" xmlns:w16se="http://schemas.microsoft.com/office/word/2015/wordml/symex" xmlns:wpg="http://schemas.microsoft.com/office/word/2010/wordprocessingGroup" xmlns:wpi="http://schemas.microsoft.com/office/word/2010/wordprocessingInk" xmlns:wne="http://schemas.microsoft.com/office/word/2006/wordml" xmlns:wps="http://schemas.microsoft.com/office/word/2010/wordprocessingShape" mc:Ignorable="w14 w15 w16se w16cid wp14">
+  <w:p>
+    <w:pPr>
+      <w:pStyle w:val="Kopfzeile"/>
+    </w:pPr>
+  </w:p>
+</w:hdr>
+</file>
+
 <file path=word/numbering.xml><?xml version="1.0" encoding="utf-8"?>
-<w:numbering xmlns:wpc="http://schemas.microsoft.com/office/word/2010/wordprocessingCanvas" xmlns:mo="http://schemas.microsoft.com/office/mac/office/2008/main" xmlns:mc="http://schemas.openxmlformats.org/markup-compatibility/2006" xmlns:mv="urn:schemas-microsoft-com:mac:vml" xmlns:o="urn:schemas-microsoft-com:office:office" xmlns:r="http://schemas.openxmlformats.org/officeDocument/2006/relationships" xmlns:m="http://schemas.openxmlformats.org/officeDocument/2006/math" xmlns:v="urn:schemas-microsoft-com:vml" xmlns:wp14="http://schemas.microsoft.com/office/word/2010/wordprocessingDrawing" xmlns:wp="http://schemas.openxmlformats.org/drawingml/2006/wordprocessingDrawing" xmlns:w10="urn:schemas-microsoft-com:office:word" xmlns:w="http://schemas.openxmlformats.org/wordprocessingml/2006/main" xmlns:w14="http://schemas.microsoft.com/office/word/2010/wordml" xmlns:w15="http://schemas.microsoft.com/office/word/2012/wordml" xmlns:wpg="http://schemas.microsoft.com/office/word/2010/wordprocessingGroup" xmlns:wpi="http://schemas.microsoft.com/office/word/2010/wordprocessingInk" xmlns:wne="http://schemas.microsoft.com/office/word/2006/wordml" xmlns:wps="http://schemas.microsoft.com/office/word/2010/wordprocessingShape" mc:Ignorable="w14 w15 wp14">
-  <w:abstractNum w:abstractNumId="0">
+<w:numbering xmlns:wpc="http://schemas.microsoft.com/office/word/2010/wordprocessingCanvas" xmlns:cx="http://schemas.microsoft.com/office/drawing/2014/chartex" xmlns:cx1="http://schemas.microsoft.com/office/drawing/2015/9/8/chartex" xmlns:cx2="http://schemas.microsoft.com/office/drawing/2015/10/21/chartex" xmlns:cx3="http://schemas.microsoft.com/office/drawing/2016/5/9/chartex" xmlns:cx4="http://schemas.microsoft.com/office/drawing/2016/5/10/chartex" xmlns:cx5="http://schemas.microsoft.com/office/drawing/2016/5/11/chartex" xmlns:cx6="http://schemas.microsoft.com/office/drawing/2016/5/12/chartex" xmlns:cx7="http://schemas.microsoft.com/office/drawing/2016/5/13/chartex" xmlns:cx8="http://schemas.microsoft.com/office/drawing/2016/5/14/chartex" xmlns:mc="http://schemas.openxmlformats.org/markup-compatibility/2006" xmlns:aink="http://schemas.microsoft.com/office/drawing/2016/ink" xmlns:am3d="http://schemas.microsoft.com/office/drawing/2017/model3d" xmlns:o="urn:schemas-microsoft-com:office:office" xmlns:r="http://schemas.openxmlformats.org/officeDocument/2006/relationships" xmlns:m="http://schemas.openxmlformats.org/officeDocument/2006/math" xmlns:v="urn:schemas-microsoft-com:vml" xmlns:wp14="http://schemas.microsoft.com/office/word/2010/wordprocessingDrawing" xmlns:wp="http://schemas.openxmlformats.org/drawingml/2006/wordprocessingDrawing" xmlns:w10="urn:schemas-microsoft-com:office:word" xmlns:w="http://schemas.openxmlformats.org/wordprocessingml/2006/main" xmlns:w14="http://schemas.microsoft.com/office/word/2010/wordml" xmlns:w15="http://schemas.microsoft.com/office/word/2012/wordml" xmlns:w16cid="http://schemas.microsoft.com/office/word/2016/wordml/cid" xmlns:w16se="http://schemas.microsoft.com/office/word/2015/wordml/symex" xmlns:wpg="http://schemas.microsoft.com/office/word/2010/wordprocessingGroup" xmlns:wpi="http://schemas.microsoft.com/office/word/2010/wordprocessingInk" xmlns:wne="http://schemas.microsoft.com/office/word/2006/wordml" xmlns:wps="http://schemas.microsoft.com/office/word/2010/wordprocessingShape" mc:Ignorable="w14 w15 w16se w16cid wp14">
+  <w:abstractNum w:abstractNumId="0" w15:restartNumberingAfterBreak="0">
     <w:nsid w:val="459533D4"/>
     <w:multiLevelType w:val="hybridMultilevel"/>
     <w:tmpl w:val="5DA0584C"/>
@@ -1514,7 +1241,7 @@
       </w:rPr>
     </w:lvl>
   </w:abstractNum>
-  <w:abstractNum w:abstractNumId="1">
+  <w:abstractNum w:abstractNumId="1" w15:restartNumberingAfterBreak="0">
     <w:nsid w:val="5E595321"/>
     <w:multiLevelType w:val="hybridMultilevel"/>
     <w:tmpl w:val="C89EFC18"/>
@@ -1627,7 +1354,7 @@
       </w:rPr>
     </w:lvl>
   </w:abstractNum>
-  <w:abstractNum w:abstractNumId="2">
+  <w:abstractNum w:abstractNumId="2" w15:restartNumberingAfterBreak="0">
     <w:nsid w:val="5F8119CD"/>
     <w:multiLevelType w:val="hybridMultilevel"/>
     <w:tmpl w:val="28BE62F8"/>
@@ -1753,7 +1480,7 @@
 </file>
 
 <file path=word/styles.xml><?xml version="1.0" encoding="utf-8"?>
-<w:styles xmlns:mc="http://schemas.openxmlformats.org/markup-compatibility/2006" xmlns:r="http://schemas.openxmlformats.org/officeDocument/2006/relationships" xmlns:w="http://schemas.openxmlformats.org/wordprocessingml/2006/main" xmlns:w14="http://schemas.microsoft.com/office/word/2010/wordml" xmlns:w15="http://schemas.microsoft.com/office/word/2012/wordml" mc:Ignorable="w14 w15">
+<w:styles xmlns:mc="http://schemas.openxmlformats.org/markup-compatibility/2006" xmlns:r="http://schemas.openxmlformats.org/officeDocument/2006/relationships" xmlns:w="http://schemas.openxmlformats.org/wordprocessingml/2006/main" xmlns:w14="http://schemas.microsoft.com/office/word/2010/wordml" xmlns:w15="http://schemas.microsoft.com/office/word/2012/wordml" xmlns:w16cid="http://schemas.microsoft.com/office/word/2016/wordml/cid" xmlns:w16se="http://schemas.microsoft.com/office/word/2015/wordml/symex" mc:Ignorable="w14 w15 w16se w16cid">
   <w:docDefaults>
     <w:rPrDefault>
       <w:rPr>
@@ -1769,7 +1496,7 @@
       </w:pPr>
     </w:pPrDefault>
   </w:docDefaults>
-  <w:latentStyles w:defLockedState="0" w:defUIPriority="99" w:defSemiHidden="0" w:defUnhideWhenUsed="0" w:defQFormat="0" w:count="381">
+  <w:latentStyles w:defLockedState="0" w:defUIPriority="99" w:defSemiHidden="0" w:defUnhideWhenUsed="0" w:defQFormat="0" w:count="376">
     <w:lsdException w:name="Normal" w:uiPriority="0" w:qFormat="1"/>
     <w:lsdException w:name="heading 1" w:uiPriority="9" w:qFormat="1"/>
     <w:lsdException w:name="heading 2" w:semiHidden="1" w:uiPriority="9" w:unhideWhenUsed="1" w:qFormat="1"/>
@@ -2147,6 +1874,28 @@
     <w:name w:val="Normal"/>
     <w:qFormat/>
   </w:style>
+  <w:style w:type="paragraph" w:styleId="berschrift3">
+    <w:name w:val="heading 3"/>
+    <w:basedOn w:val="Standard"/>
+    <w:next w:val="Standard"/>
+    <w:link w:val="berschrift3Zchn"/>
+    <w:uiPriority w:val="9"/>
+    <w:unhideWhenUsed/>
+    <w:qFormat/>
+    <w:rsid w:val="00284323"/>
+    <w:pPr>
+      <w:keepNext/>
+      <w:keepLines/>
+      <w:spacing w:before="40" w:after="0"/>
+      <w:outlineLvl w:val="2"/>
+    </w:pPr>
+    <w:rPr>
+      <w:rFonts w:asciiTheme="majorHAnsi" w:eastAsiaTheme="majorEastAsia" w:hAnsiTheme="majorHAnsi" w:cstheme="majorBidi"/>
+      <w:color w:val="1F3763" w:themeColor="accent1" w:themeShade="7F"/>
+      <w:sz w:val="24"/>
+      <w:szCs w:val="24"/>
+    </w:rPr>
+  </w:style>
   <w:style w:type="character" w:default="1" w:styleId="Absatz-Standardschriftart">
     <w:name w:val="Default Paragraph Font"/>
     <w:uiPriority w:val="1"/>
@@ -2262,6 +2011,19 @@
     <w:link w:val="Fuzeile"/>
     <w:uiPriority w:val="99"/>
     <w:rsid w:val="00AD09CF"/>
+  </w:style>
+  <w:style w:type="character" w:customStyle="1" w:styleId="berschrift3Zchn">
+    <w:name w:val="Überschrift 3 Zchn"/>
+    <w:basedOn w:val="Absatz-Standardschriftart"/>
+    <w:link w:val="berschrift3"/>
+    <w:uiPriority w:val="9"/>
+    <w:rsid w:val="00284323"/>
+    <w:rPr>
+      <w:rFonts w:asciiTheme="majorHAnsi" w:eastAsiaTheme="majorEastAsia" w:hAnsiTheme="majorHAnsi" w:cstheme="majorBidi"/>
+      <w:color w:val="1F3763" w:themeColor="accent1" w:themeShade="7F"/>
+      <w:sz w:val="24"/>
+      <w:szCs w:val="24"/>
+    </w:rPr>
   </w:style>
 </w:styles>
 </file>

</xml_diff>